<commit_message>
Report de las tareas #5 y #9
</commit_message>
<xml_diff>
--- a/Reports/Project's History Report.docx
+++ b/Reports/Project's History Report.docx
@@ -9,17 +9,19 @@
         <w:outlineLvl w:val="0"/>
         <w:rPr>
           <w:rFonts w:eastAsia="Times New Roman" w:cstheme="minorHAnsi"/>
-          <w:color w:val="24292E"/>
-          <w:kern w:val="36"/>
-          <w:sz w:val="24"/>
-          <w:szCs w:val="24"/>
-          <w:u w:val="single"/>
-          <w:lang w:eastAsia="es-ES"/>
-        </w:rPr>
-      </w:pPr>
-      <w:r>
-        <w:rPr>
-          <w:rFonts w:eastAsia="Times New Roman" w:cstheme="minorHAnsi"/>
+          <w:b/>
+          <w:color w:val="24292E"/>
+          <w:kern w:val="36"/>
+          <w:sz w:val="24"/>
+          <w:szCs w:val="24"/>
+          <w:u w:val="single"/>
+          <w:lang w:eastAsia="es-ES"/>
+        </w:rPr>
+      </w:pPr>
+      <w:r>
+        <w:rPr>
+          <w:rFonts w:eastAsia="Times New Roman" w:cstheme="minorHAnsi"/>
+          <w:b/>
           <w:color w:val="24292E"/>
           <w:kern w:val="36"/>
           <w:sz w:val="24"/>
@@ -33,6 +35,7 @@
       <w:r>
         <w:rPr>
           <w:rFonts w:eastAsia="Times New Roman" w:cstheme="minorHAnsi"/>
+          <w:b/>
           <w:color w:val="24292E"/>
           <w:kern w:val="36"/>
           <w:sz w:val="24"/>
@@ -46,6 +49,7 @@
       <w:r>
         <w:rPr>
           <w:rFonts w:eastAsia="Times New Roman" w:cstheme="minorHAnsi"/>
+          <w:b/>
           <w:color w:val="24292E"/>
           <w:kern w:val="36"/>
           <w:sz w:val="24"/>
@@ -59,6 +63,7 @@
       <w:r>
         <w:rPr>
           <w:rFonts w:eastAsia="Times New Roman" w:cstheme="minorHAnsi"/>
+          <w:b/>
           <w:color w:val="24292E"/>
           <w:kern w:val="36"/>
           <w:sz w:val="24"/>
@@ -72,6 +77,7 @@
       <w:r>
         <w:rPr>
           <w:rFonts w:eastAsia="Times New Roman" w:cstheme="minorHAnsi"/>
+          <w:b/>
           <w:color w:val="24292E"/>
           <w:kern w:val="36"/>
           <w:sz w:val="24"/>
@@ -85,6 +91,7 @@
       <w:r>
         <w:rPr>
           <w:rFonts w:eastAsia="Times New Roman" w:cstheme="minorHAnsi"/>
+          <w:b/>
           <w:color w:val="24292E"/>
           <w:kern w:val="36"/>
           <w:sz w:val="24"/>
@@ -98,6 +105,7 @@
       <w:r>
         <w:rPr>
           <w:rFonts w:eastAsia="Times New Roman" w:cstheme="minorHAnsi"/>
+          <w:b/>
           <w:color w:val="24292E"/>
           <w:kern w:val="36"/>
           <w:sz w:val="24"/>
@@ -111,6 +119,7 @@
       <w:r>
         <w:rPr>
           <w:rFonts w:eastAsia="Times New Roman" w:cstheme="minorHAnsi"/>
+          <w:b/>
           <w:color w:val="24292E"/>
           <w:kern w:val="36"/>
           <w:sz w:val="24"/>
@@ -124,6 +133,7 @@
       <w:r>
         <w:rPr>
           <w:rFonts w:eastAsia="Times New Roman" w:cstheme="minorHAnsi"/>
+          <w:b/>
           <w:color w:val="24292E"/>
           <w:kern w:val="36"/>
           <w:sz w:val="24"/>
@@ -137,6 +147,7 @@
       <w:r>
         <w:rPr>
           <w:rFonts w:eastAsia="Times New Roman" w:cstheme="minorHAnsi"/>
+          <w:b/>
           <w:color w:val="24292E"/>
           <w:kern w:val="36"/>
           <w:sz w:val="24"/>
@@ -150,6 +161,7 @@
       <w:r>
         <w:rPr>
           <w:rFonts w:eastAsia="Times New Roman" w:cstheme="minorHAnsi"/>
+          <w:b/>
           <w:color w:val="24292E"/>
           <w:kern w:val="36"/>
           <w:sz w:val="24"/>
@@ -163,6 +175,7 @@
       <w:r>
         <w:rPr>
           <w:rFonts w:eastAsia="Times New Roman" w:cstheme="minorHAnsi"/>
+          <w:b/>
           <w:color w:val="24292E"/>
           <w:kern w:val="36"/>
           <w:sz w:val="24"/>
@@ -176,6 +189,7 @@
       <w:r>
         <w:rPr>
           <w:rFonts w:eastAsia="Times New Roman" w:cstheme="minorHAnsi"/>
+          <w:b/>
           <w:color w:val="24292E"/>
           <w:kern w:val="36"/>
           <w:sz w:val="24"/>
@@ -189,6 +203,7 @@
       <w:r>
         <w:rPr>
           <w:rFonts w:eastAsia="Times New Roman" w:cstheme="minorHAnsi"/>
+          <w:b/>
           <w:color w:val="24292E"/>
           <w:kern w:val="36"/>
           <w:sz w:val="24"/>
@@ -202,6 +217,7 @@
       <w:r>
         <w:rPr>
           <w:rFonts w:eastAsia="Times New Roman" w:cstheme="minorHAnsi"/>
+          <w:b/>
           <w:color w:val="24292E"/>
           <w:kern w:val="36"/>
           <w:sz w:val="24"/>
@@ -215,6 +231,7 @@
       <w:r>
         <w:rPr>
           <w:rFonts w:eastAsia="Times New Roman" w:cstheme="minorHAnsi"/>
+          <w:b/>
           <w:color w:val="24292E"/>
           <w:kern w:val="36"/>
           <w:sz w:val="24"/>
@@ -228,6 +245,7 @@
       <w:r>
         <w:rPr>
           <w:rFonts w:eastAsia="Times New Roman" w:cstheme="minorHAnsi"/>
+          <w:b/>
           <w:color w:val="24292E"/>
           <w:kern w:val="36"/>
           <w:sz w:val="24"/>
@@ -241,6 +259,7 @@
       <w:r>
         <w:rPr>
           <w:rFonts w:eastAsia="Times New Roman" w:cstheme="minorHAnsi"/>
+          <w:b/>
           <w:color w:val="24292E"/>
           <w:kern w:val="36"/>
           <w:sz w:val="24"/>
@@ -254,6 +273,7 @@
       <w:r>
         <w:rPr>
           <w:rFonts w:eastAsia="Times New Roman" w:cstheme="minorHAnsi"/>
+          <w:b/>
           <w:color w:val="24292E"/>
           <w:kern w:val="36"/>
           <w:sz w:val="24"/>
@@ -267,6 +287,7 @@
       <w:r>
         <w:rPr>
           <w:rFonts w:eastAsia="Times New Roman" w:cstheme="minorHAnsi"/>
+          <w:b/>
           <w:color w:val="24292E"/>
           <w:kern w:val="36"/>
           <w:sz w:val="24"/>
@@ -280,6 +301,7 @@
       <w:r>
         <w:rPr>
           <w:rFonts w:eastAsia="Times New Roman" w:cstheme="minorHAnsi"/>
+          <w:b/>
           <w:color w:val="24292E"/>
           <w:kern w:val="36"/>
           <w:sz w:val="24"/>
@@ -387,6 +409,7 @@
         <w:outlineLvl w:val="0"/>
         <w:rPr>
           <w:rFonts w:eastAsia="Times New Roman" w:cstheme="minorHAnsi"/>
+          <w:b/>
           <w:kern w:val="36"/>
           <w:sz w:val="24"/>
           <w:szCs w:val="24"/>
@@ -398,6 +421,7 @@
       <w:r>
         <w:rPr>
           <w:rFonts w:eastAsia="Times New Roman" w:cstheme="minorHAnsi"/>
+          <w:b/>
           <w:kern w:val="36"/>
           <w:sz w:val="24"/>
           <w:szCs w:val="24"/>
@@ -410,6 +434,7 @@
       <w:r>
         <w:rPr>
           <w:rFonts w:eastAsia="Times New Roman" w:cstheme="minorHAnsi"/>
+          <w:b/>
           <w:kern w:val="36"/>
           <w:sz w:val="24"/>
           <w:szCs w:val="24"/>
@@ -422,6 +447,7 @@
       <w:r>
         <w:rPr>
           <w:rFonts w:eastAsia="Times New Roman" w:cstheme="minorHAnsi"/>
+          <w:b/>
           <w:kern w:val="36"/>
           <w:sz w:val="24"/>
           <w:szCs w:val="24"/>
@@ -516,6 +542,376 @@
         </w:rPr>
         <w:t xml:space="preserve">Tras realizar todo esto, comprobamos </w:t>
       </w:r>
+      <w:r>
+        <w:rPr>
+          <w:rFonts w:eastAsia="Times New Roman" w:cstheme="minorHAnsi"/>
+          <w:kern w:val="36"/>
+          <w:sz w:val="24"/>
+          <w:szCs w:val="24"/>
+          <w:lang w:eastAsia="es-ES"/>
+        </w:rPr>
+        <w:t>que,</w:t>
+      </w:r>
+      <w:r>
+        <w:rPr>
+          <w:rFonts w:eastAsia="Times New Roman" w:cstheme="minorHAnsi"/>
+          <w:kern w:val="36"/>
+          <w:sz w:val="24"/>
+          <w:szCs w:val="24"/>
+          <w:lang w:eastAsia="es-ES"/>
+        </w:rPr>
+        <w:t xml:space="preserve"> al intentar eliminar un propietario en la aplicación desplegada en local, no se realizaba correctamente.</w:t>
+      </w:r>
+    </w:p>
+    <w:p>
+      <w:pPr>
+        <w:shd w:val="clear" w:color="auto" w:fill="FFFFFF"/>
+        <w:spacing w:after="0" w:line="240" w:lineRule="auto"/>
+        <w:outlineLvl w:val="0"/>
+        <w:rPr>
+          <w:rFonts w:eastAsia="Times New Roman" w:cstheme="minorHAnsi"/>
+          <w:kern w:val="36"/>
+          <w:sz w:val="24"/>
+          <w:szCs w:val="24"/>
+          <w:lang w:eastAsia="es-ES"/>
+        </w:rPr>
+      </w:pPr>
+      <w:r>
+        <w:rPr>
+          <w:rFonts w:eastAsia="Times New Roman" w:cstheme="minorHAnsi"/>
+          <w:kern w:val="36"/>
+          <w:sz w:val="24"/>
+          <w:szCs w:val="24"/>
+          <w:lang w:eastAsia="es-ES"/>
+        </w:rPr>
+        <w:t xml:space="preserve">Finalmente, nuestra solución llegó al cambiar el parámetro que recibía el método de eliminación del repositorio, al cuál ahora le pasamos el id del propietario que queremos borrar, es decir, tipo </w:t>
+      </w:r>
+      <w:proofErr w:type="spellStart"/>
+      <w:r>
+        <w:rPr>
+          <w:rFonts w:eastAsia="Times New Roman" w:cstheme="minorHAnsi"/>
+          <w:kern w:val="36"/>
+          <w:sz w:val="24"/>
+          <w:szCs w:val="24"/>
+          <w:lang w:eastAsia="es-ES"/>
+        </w:rPr>
+        <w:t>int</w:t>
+      </w:r>
+      <w:proofErr w:type="spellEnd"/>
+      <w:r>
+        <w:rPr>
+          <w:rFonts w:eastAsia="Times New Roman" w:cstheme="minorHAnsi"/>
+          <w:kern w:val="36"/>
+          <w:sz w:val="24"/>
+          <w:szCs w:val="24"/>
+          <w:lang w:eastAsia="es-ES"/>
+        </w:rPr>
+        <w:t xml:space="preserve">. </w:t>
+      </w:r>
+    </w:p>
+    <w:p>
+      <w:pPr>
+        <w:shd w:val="clear" w:color="auto" w:fill="FFFFFF"/>
+        <w:spacing w:after="0" w:line="240" w:lineRule="auto"/>
+        <w:outlineLvl w:val="0"/>
+        <w:rPr>
+          <w:rFonts w:eastAsia="Times New Roman" w:cstheme="minorHAnsi"/>
+          <w:color w:val="24292E"/>
+          <w:kern w:val="36"/>
+          <w:sz w:val="24"/>
+          <w:szCs w:val="24"/>
+          <w:lang w:eastAsia="es-ES"/>
+        </w:rPr>
+      </w:pPr>
+      <w:r>
+        <w:rPr>
+          <w:rFonts w:eastAsia="Times New Roman" w:cstheme="minorHAnsi"/>
+          <w:kern w:val="36"/>
+          <w:sz w:val="24"/>
+          <w:szCs w:val="24"/>
+          <w:lang w:eastAsia="es-ES"/>
+        </w:rPr>
+        <w:t>Este cambio fue un éxito</w:t>
+      </w:r>
+      <w:r>
+        <w:rPr>
+          <w:rFonts w:eastAsia="Times New Roman" w:cstheme="minorHAnsi"/>
+          <w:kern w:val="36"/>
+          <w:sz w:val="24"/>
+          <w:szCs w:val="24"/>
+          <w:lang w:eastAsia="es-ES"/>
+        </w:rPr>
+        <w:t xml:space="preserve">, y a partir de ahí, implementamos de la misma manera la funcionalidad de eliminación en </w:t>
+      </w:r>
+      <w:proofErr w:type="spellStart"/>
+      <w:r>
+        <w:rPr>
+          <w:rFonts w:eastAsia="Times New Roman" w:cstheme="minorHAnsi"/>
+          <w:kern w:val="36"/>
+          <w:sz w:val="24"/>
+          <w:szCs w:val="24"/>
+          <w:lang w:eastAsia="es-ES"/>
+        </w:rPr>
+        <w:t>Vet</w:t>
+      </w:r>
+      <w:proofErr w:type="spellEnd"/>
+      <w:r>
+        <w:rPr>
+          <w:rFonts w:eastAsia="Times New Roman" w:cstheme="minorHAnsi"/>
+          <w:kern w:val="36"/>
+          <w:sz w:val="24"/>
+          <w:szCs w:val="24"/>
+          <w:lang w:eastAsia="es-ES"/>
+        </w:rPr>
+        <w:t xml:space="preserve"> y en </w:t>
+      </w:r>
+      <w:proofErr w:type="spellStart"/>
+      <w:r>
+        <w:rPr>
+          <w:rFonts w:eastAsia="Times New Roman" w:cstheme="minorHAnsi"/>
+          <w:kern w:val="36"/>
+          <w:sz w:val="24"/>
+          <w:szCs w:val="24"/>
+          <w:lang w:eastAsia="es-ES"/>
+        </w:rPr>
+        <w:t>Pet</w:t>
+      </w:r>
+      <w:proofErr w:type="spellEnd"/>
+      <w:r>
+        <w:rPr>
+          <w:rFonts w:eastAsia="Times New Roman" w:cstheme="minorHAnsi"/>
+          <w:kern w:val="36"/>
+          <w:sz w:val="24"/>
+          <w:szCs w:val="24"/>
+          <w:lang w:eastAsia="es-ES"/>
+        </w:rPr>
+        <w:t>.</w:t>
+      </w:r>
+    </w:p>
+    <w:p/>
+    <w:p>
+      <w:pPr>
+        <w:shd w:val="clear" w:color="auto" w:fill="FFFFFF"/>
+        <w:spacing w:after="0" w:line="240" w:lineRule="auto"/>
+        <w:outlineLvl w:val="0"/>
+        <w:rPr>
+          <w:rFonts w:eastAsia="Times New Roman" w:cstheme="minorHAnsi"/>
+          <w:b/>
+          <w:kern w:val="36"/>
+          <w:sz w:val="24"/>
+          <w:szCs w:val="24"/>
+          <w:lang w:eastAsia="es-ES"/>
+        </w:rPr>
+      </w:pPr>
+      <w:hyperlink r:id="rId4" w:history="1">
+        <w:proofErr w:type="spellStart"/>
+        <w:r>
+          <w:rPr>
+            <w:rFonts w:eastAsia="Times New Roman" w:cstheme="minorHAnsi"/>
+            <w:b/>
+            <w:kern w:val="36"/>
+            <w:sz w:val="24"/>
+            <w:szCs w:val="24"/>
+            <w:lang w:eastAsia="es-ES"/>
+          </w:rPr>
+          <w:t>Add</w:t>
+        </w:r>
+        <w:proofErr w:type="spellEnd"/>
+        <w:r>
+          <w:rPr>
+            <w:rFonts w:eastAsia="Times New Roman" w:cstheme="minorHAnsi"/>
+            <w:b/>
+            <w:kern w:val="36"/>
+            <w:sz w:val="24"/>
+            <w:szCs w:val="24"/>
+            <w:lang w:eastAsia="es-ES"/>
+          </w:rPr>
+          <w:t xml:space="preserve"> a </w:t>
+        </w:r>
+        <w:proofErr w:type="spellStart"/>
+        <w:r>
+          <w:rPr>
+            <w:rFonts w:eastAsia="Times New Roman" w:cstheme="minorHAnsi"/>
+            <w:b/>
+            <w:kern w:val="36"/>
+            <w:sz w:val="24"/>
+            <w:szCs w:val="24"/>
+            <w:lang w:eastAsia="es-ES"/>
+          </w:rPr>
+          <w:t>translation</w:t>
+        </w:r>
+        <w:proofErr w:type="spellEnd"/>
+        <w:r>
+          <w:rPr>
+            <w:rFonts w:eastAsia="Times New Roman" w:cstheme="minorHAnsi"/>
+            <w:b/>
+            <w:kern w:val="36"/>
+            <w:sz w:val="24"/>
+            <w:szCs w:val="24"/>
+            <w:lang w:eastAsia="es-ES"/>
+          </w:rPr>
+          <w:t xml:space="preserve"> </w:t>
+        </w:r>
+        <w:proofErr w:type="spellStart"/>
+        <w:r>
+          <w:rPr>
+            <w:rFonts w:eastAsia="Times New Roman" w:cstheme="minorHAnsi"/>
+            <w:b/>
+            <w:kern w:val="36"/>
+            <w:sz w:val="24"/>
+            <w:szCs w:val="24"/>
+            <w:lang w:eastAsia="es-ES"/>
+          </w:rPr>
+          <w:t>of</w:t>
+        </w:r>
+        <w:proofErr w:type="spellEnd"/>
+        <w:r>
+          <w:rPr>
+            <w:rFonts w:eastAsia="Times New Roman" w:cstheme="minorHAnsi"/>
+            <w:b/>
+            <w:kern w:val="36"/>
+            <w:sz w:val="24"/>
+            <w:szCs w:val="24"/>
+            <w:lang w:eastAsia="es-ES"/>
+          </w:rPr>
+          <w:t xml:space="preserve"> </w:t>
+        </w:r>
+        <w:proofErr w:type="spellStart"/>
+        <w:r>
+          <w:rPr>
+            <w:rFonts w:eastAsia="Times New Roman" w:cstheme="minorHAnsi"/>
+            <w:b/>
+            <w:kern w:val="36"/>
+            <w:sz w:val="24"/>
+            <w:szCs w:val="24"/>
+            <w:lang w:eastAsia="es-ES"/>
+          </w:rPr>
+          <w:t>the</w:t>
+        </w:r>
+        <w:proofErr w:type="spellEnd"/>
+        <w:r>
+          <w:rPr>
+            <w:rFonts w:eastAsia="Times New Roman" w:cstheme="minorHAnsi"/>
+            <w:b/>
+            <w:kern w:val="36"/>
+            <w:sz w:val="24"/>
+            <w:szCs w:val="24"/>
+            <w:lang w:eastAsia="es-ES"/>
+          </w:rPr>
+          <w:t xml:space="preserve"> </w:t>
+        </w:r>
+        <w:proofErr w:type="spellStart"/>
+        <w:r>
+          <w:rPr>
+            <w:rFonts w:eastAsia="Times New Roman" w:cstheme="minorHAnsi"/>
+            <w:b/>
+            <w:kern w:val="36"/>
+            <w:sz w:val="24"/>
+            <w:szCs w:val="24"/>
+            <w:lang w:eastAsia="es-ES"/>
+          </w:rPr>
+          <w:t>messages</w:t>
+        </w:r>
+        <w:proofErr w:type="spellEnd"/>
+        <w:r>
+          <w:rPr>
+            <w:rFonts w:eastAsia="Times New Roman" w:cstheme="minorHAnsi"/>
+            <w:b/>
+            <w:kern w:val="36"/>
+            <w:sz w:val="24"/>
+            <w:szCs w:val="24"/>
+            <w:lang w:eastAsia="es-ES"/>
+          </w:rPr>
+          <w:t xml:space="preserve"> in </w:t>
+        </w:r>
+        <w:proofErr w:type="spellStart"/>
+        <w:r>
+          <w:rPr>
+            <w:rFonts w:eastAsia="Times New Roman" w:cstheme="minorHAnsi"/>
+            <w:b/>
+            <w:kern w:val="36"/>
+            <w:sz w:val="24"/>
+            <w:szCs w:val="24"/>
+            <w:lang w:eastAsia="es-ES"/>
+          </w:rPr>
+          <w:t>Spanish</w:t>
+        </w:r>
+        <w:proofErr w:type="spellEnd"/>
+      </w:hyperlink>
+    </w:p>
+    <w:p>
+      <w:pPr>
+        <w:shd w:val="clear" w:color="auto" w:fill="FFFFFF"/>
+        <w:spacing w:after="0" w:line="240" w:lineRule="auto"/>
+        <w:outlineLvl w:val="0"/>
+        <w:rPr>
+          <w:rFonts w:eastAsia="Times New Roman" w:cstheme="minorHAnsi"/>
+          <w:b/>
+          <w:kern w:val="36"/>
+          <w:sz w:val="24"/>
+          <w:szCs w:val="24"/>
+          <w:lang w:eastAsia="es-ES"/>
+        </w:rPr>
+      </w:pPr>
+    </w:p>
+    <w:p>
+      <w:pPr>
+        <w:shd w:val="clear" w:color="auto" w:fill="FFFFFF"/>
+        <w:spacing w:after="0" w:line="240" w:lineRule="auto"/>
+        <w:outlineLvl w:val="0"/>
+        <w:rPr>
+          <w:rFonts w:eastAsia="Times New Roman" w:cstheme="minorHAnsi"/>
+          <w:kern w:val="36"/>
+          <w:sz w:val="24"/>
+          <w:szCs w:val="24"/>
+          <w:lang w:eastAsia="es-ES"/>
+        </w:rPr>
+      </w:pPr>
+      <w:r>
+        <w:rPr>
+          <w:rFonts w:eastAsia="Times New Roman" w:cstheme="minorHAnsi"/>
+          <w:kern w:val="36"/>
+          <w:sz w:val="24"/>
+          <w:szCs w:val="24"/>
+          <w:lang w:eastAsia="es-ES"/>
+        </w:rPr>
+        <w:t>Esta tarea fue fácil de realizar a pesar de ser muy tediosa debido a la búsqueda durante todos los archivos de palabras y expresiones que se pudieran traducir para encontrarnos con la página totalmente en español.</w:t>
+      </w:r>
+    </w:p>
+    <w:p>
+      <w:pPr>
+        <w:shd w:val="clear" w:color="auto" w:fill="FFFFFF"/>
+        <w:spacing w:after="0" w:line="240" w:lineRule="auto"/>
+        <w:outlineLvl w:val="0"/>
+        <w:rPr>
+          <w:rFonts w:eastAsia="Times New Roman" w:cstheme="minorHAnsi"/>
+          <w:kern w:val="36"/>
+          <w:sz w:val="24"/>
+          <w:szCs w:val="24"/>
+          <w:lang w:eastAsia="es-ES"/>
+        </w:rPr>
+      </w:pPr>
+      <w:r>
+        <w:rPr>
+          <w:rFonts w:eastAsia="Times New Roman" w:cstheme="minorHAnsi"/>
+          <w:kern w:val="36"/>
+          <w:sz w:val="24"/>
+          <w:szCs w:val="24"/>
+          <w:lang w:eastAsia="es-ES"/>
+        </w:rPr>
+        <w:t xml:space="preserve">Para realizarla no tuvimos más que usar el comando </w:t>
+      </w:r>
+      <w:r>
+        <w:rPr>
+          <w:rFonts w:eastAsia="Times New Roman" w:cstheme="minorHAnsi"/>
+          <w:kern w:val="36"/>
+          <w:sz w:val="24"/>
+          <w:szCs w:val="24"/>
+          <w:lang w:eastAsia="es-ES"/>
+        </w:rPr>
+        <w:t>&lt;</w:t>
+      </w:r>
+      <w:proofErr w:type="spellStart"/>
       <w:proofErr w:type="gramStart"/>
       <w:r>
         <w:rPr>
@@ -525,8 +921,9 @@
           <w:szCs w:val="24"/>
           <w:lang w:eastAsia="es-ES"/>
         </w:rPr>
-        <w:t>que</w:t>
-      </w:r>
+        <w:t>fmt:message</w:t>
+      </w:r>
+      <w:proofErr w:type="spellEnd"/>
       <w:proofErr w:type="gramEnd"/>
       <w:r>
         <w:rPr>
@@ -536,31 +933,7 @@
           <w:szCs w:val="24"/>
           <w:lang w:eastAsia="es-ES"/>
         </w:rPr>
-        <w:t xml:space="preserve"> al intentar eliminar un propietario en la aplicación desplegada en local, no se realizaba correctamente.</w:t>
-      </w:r>
-    </w:p>
-    <w:p>
-      <w:pPr>
-        <w:shd w:val="clear" w:color="auto" w:fill="FFFFFF"/>
-        <w:spacing w:after="0" w:line="240" w:lineRule="auto"/>
-        <w:outlineLvl w:val="0"/>
-        <w:rPr>
-          <w:rFonts w:eastAsia="Times New Roman" w:cstheme="minorHAnsi"/>
-          <w:kern w:val="36"/>
-          <w:sz w:val="24"/>
-          <w:szCs w:val="24"/>
-          <w:lang w:eastAsia="es-ES"/>
-        </w:rPr>
-      </w:pPr>
-      <w:r>
-        <w:rPr>
-          <w:rFonts w:eastAsia="Times New Roman" w:cstheme="minorHAnsi"/>
-          <w:kern w:val="36"/>
-          <w:sz w:val="24"/>
-          <w:szCs w:val="24"/>
-          <w:lang w:eastAsia="es-ES"/>
-        </w:rPr>
-        <w:t xml:space="preserve">Finalmente, nuestra solución llegó al cambiar el parámetro que recibía el método de eliminación del repositorio, al cuál ahora le pasamos el id del propietario que queremos borrar, es decir, tipo </w:t>
+        <w:t xml:space="preserve"> </w:t>
       </w:r>
       <w:proofErr w:type="spellStart"/>
       <w:r>
@@ -571,7 +944,7 @@
           <w:szCs w:val="24"/>
           <w:lang w:eastAsia="es-ES"/>
         </w:rPr>
-        <w:t>int</w:t>
+        <w:t>key</w:t>
       </w:r>
       <w:proofErr w:type="spellEnd"/>
       <w:r>
@@ -582,42 +955,37 @@
           <w:szCs w:val="24"/>
           <w:lang w:eastAsia="es-ES"/>
         </w:rPr>
-        <w:t xml:space="preserve">. </w:t>
-      </w:r>
-    </w:p>
-    <w:p>
-      <w:pPr>
-        <w:shd w:val="clear" w:color="auto" w:fill="FFFFFF"/>
-        <w:spacing w:after="0" w:line="240" w:lineRule="auto"/>
-        <w:outlineLvl w:val="0"/>
-        <w:rPr>
-          <w:rFonts w:eastAsia="Times New Roman" w:cstheme="minorHAnsi"/>
-          <w:color w:val="24292E"/>
-          <w:kern w:val="36"/>
-          <w:sz w:val="24"/>
-          <w:szCs w:val="24"/>
-          <w:lang w:eastAsia="es-ES"/>
-        </w:rPr>
-      </w:pPr>
-      <w:r>
-        <w:rPr>
-          <w:rFonts w:eastAsia="Times New Roman" w:cstheme="minorHAnsi"/>
-          <w:kern w:val="36"/>
-          <w:sz w:val="24"/>
-          <w:szCs w:val="24"/>
-          <w:lang w:eastAsia="es-ES"/>
-        </w:rPr>
-        <w:t>Este cambio fue un éxito</w:t>
-      </w:r>
-      <w:r>
-        <w:rPr>
-          <w:rFonts w:eastAsia="Times New Roman" w:cstheme="minorHAnsi"/>
-          <w:kern w:val="36"/>
-          <w:sz w:val="24"/>
-          <w:szCs w:val="24"/>
-          <w:lang w:eastAsia="es-ES"/>
-        </w:rPr>
-        <w:t xml:space="preserve">, y a partir de ahí, implementamos de la misma manera la funcionalidad de eliminación en </w:t>
+        <w:t>=”</w:t>
+      </w:r>
+      <w:r>
+        <w:rPr>
+          <w:rFonts w:eastAsia="Times New Roman" w:cstheme="minorHAnsi"/>
+          <w:kern w:val="36"/>
+          <w:sz w:val="24"/>
+          <w:szCs w:val="24"/>
+          <w:lang w:eastAsia="es-ES"/>
+        </w:rPr>
+        <w:t>Expresión o palabra a traducir</w:t>
+      </w:r>
+      <w:r>
+        <w:rPr>
+          <w:rFonts w:eastAsia="Times New Roman" w:cstheme="minorHAnsi"/>
+          <w:kern w:val="36"/>
+          <w:sz w:val="24"/>
+          <w:szCs w:val="24"/>
+          <w:lang w:eastAsia="es-ES"/>
+        </w:rPr>
+        <w:t>”/&gt;</w:t>
+      </w:r>
+      <w:r>
+        <w:rPr>
+          <w:rFonts w:eastAsia="Times New Roman" w:cstheme="minorHAnsi"/>
+          <w:kern w:val="36"/>
+          <w:sz w:val="24"/>
+          <w:szCs w:val="24"/>
+          <w:lang w:eastAsia="es-ES"/>
+        </w:rPr>
+        <w:t xml:space="preserve"> y escribir esa palabra dentro del archivo </w:t>
       </w:r>
       <w:proofErr w:type="spellStart"/>
       <w:r>
@@ -628,7 +996,7 @@
           <w:szCs w:val="24"/>
           <w:lang w:eastAsia="es-ES"/>
         </w:rPr>
-        <w:t>Vet</w:t>
+        <w:t>message_es.properties</w:t>
       </w:r>
       <w:proofErr w:type="spellEnd"/>
       <w:r>
@@ -639,12 +1007,542 @@
           <w:szCs w:val="24"/>
           <w:lang w:eastAsia="es-ES"/>
         </w:rPr>
-        <w:t xml:space="preserve"> y en Pet.</w:t>
-      </w:r>
+        <w:t xml:space="preserve"> con su correspondiente traducción.</w:t>
+      </w:r>
+    </w:p>
+    <w:p>
+      <w:pPr>
+        <w:shd w:val="clear" w:color="auto" w:fill="FFFFFF"/>
+        <w:spacing w:after="0" w:line="240" w:lineRule="auto"/>
+        <w:outlineLvl w:val="0"/>
+        <w:rPr>
+          <w:rFonts w:eastAsia="Times New Roman" w:cstheme="minorHAnsi"/>
+          <w:kern w:val="36"/>
+          <w:sz w:val="24"/>
+          <w:szCs w:val="24"/>
+          <w:lang w:eastAsia="es-ES"/>
+        </w:rPr>
+      </w:pPr>
+      <w:r>
+        <w:rPr>
+          <w:rFonts w:eastAsia="Times New Roman" w:cstheme="minorHAnsi"/>
+          <w:kern w:val="36"/>
+          <w:sz w:val="24"/>
+          <w:szCs w:val="24"/>
+          <w:lang w:eastAsia="es-ES"/>
+        </w:rPr>
+        <w:t xml:space="preserve"> Al haber expresiones que fueron acotadas en una </w:t>
+      </w:r>
+      <w:proofErr w:type="spellStart"/>
+      <w:proofErr w:type="gramStart"/>
+      <w:r>
+        <w:rPr>
+          <w:rFonts w:eastAsia="Times New Roman" w:cstheme="minorHAnsi"/>
+          <w:kern w:val="36"/>
+          <w:sz w:val="24"/>
+          <w:szCs w:val="24"/>
+          <w:lang w:eastAsia="es-ES"/>
+        </w:rPr>
+        <w:t>palabra,usando</w:t>
+      </w:r>
+      <w:proofErr w:type="spellEnd"/>
+      <w:proofErr w:type="gramEnd"/>
+      <w:r>
+        <w:rPr>
+          <w:rFonts w:eastAsia="Times New Roman" w:cstheme="minorHAnsi"/>
+          <w:kern w:val="36"/>
+          <w:sz w:val="24"/>
+          <w:szCs w:val="24"/>
+          <w:lang w:eastAsia="es-ES"/>
+        </w:rPr>
+        <w:t xml:space="preserve"> la notación </w:t>
+      </w:r>
+      <w:proofErr w:type="spellStart"/>
+      <w:r>
+        <w:rPr>
+          <w:rFonts w:eastAsia="Times New Roman" w:cstheme="minorHAnsi"/>
+          <w:kern w:val="36"/>
+          <w:sz w:val="24"/>
+          <w:szCs w:val="24"/>
+          <w:lang w:eastAsia="es-ES"/>
+        </w:rPr>
+        <w:t>camelCase</w:t>
+      </w:r>
+      <w:proofErr w:type="spellEnd"/>
+      <w:r>
+        <w:rPr>
+          <w:rFonts w:eastAsia="Times New Roman" w:cstheme="minorHAnsi"/>
+          <w:kern w:val="36"/>
+          <w:sz w:val="24"/>
+          <w:szCs w:val="24"/>
+          <w:lang w:eastAsia="es-ES"/>
+        </w:rPr>
+        <w:t xml:space="preserve">, estas se encuentran también </w:t>
+      </w:r>
+      <w:r>
+        <w:rPr>
+          <w:rFonts w:eastAsia="Times New Roman" w:cstheme="minorHAnsi"/>
+          <w:kern w:val="36"/>
+          <w:sz w:val="24"/>
+          <w:szCs w:val="24"/>
+          <w:lang w:eastAsia="es-ES"/>
+        </w:rPr>
+        <w:t xml:space="preserve">expresadas en el </w:t>
+      </w:r>
+      <w:proofErr w:type="spellStart"/>
+      <w:r>
+        <w:rPr>
+          <w:rFonts w:eastAsia="Times New Roman" w:cstheme="minorHAnsi"/>
+          <w:kern w:val="36"/>
+          <w:sz w:val="24"/>
+          <w:szCs w:val="24"/>
+          <w:lang w:eastAsia="es-ES"/>
+        </w:rPr>
+        <w:t>message.properties</w:t>
+      </w:r>
+      <w:proofErr w:type="spellEnd"/>
+      <w:r>
+        <w:rPr>
+          <w:rFonts w:eastAsia="Times New Roman" w:cstheme="minorHAnsi"/>
+          <w:kern w:val="36"/>
+          <w:sz w:val="24"/>
+          <w:szCs w:val="24"/>
+          <w:lang w:eastAsia="es-ES"/>
+        </w:rPr>
+        <w:t xml:space="preserve"> con su equivalencia.</w:t>
+      </w:r>
+    </w:p>
+    <w:p>
+      <w:pPr>
+        <w:shd w:val="clear" w:color="auto" w:fill="FFFFFF"/>
+        <w:spacing w:after="0" w:line="240" w:lineRule="auto"/>
+        <w:outlineLvl w:val="0"/>
+        <w:rPr>
+          <w:rFonts w:eastAsia="Times New Roman" w:cstheme="minorHAnsi"/>
+          <w:kern w:val="36"/>
+          <w:sz w:val="24"/>
+          <w:szCs w:val="24"/>
+          <w:lang w:eastAsia="es-ES"/>
+        </w:rPr>
+      </w:pPr>
+    </w:p>
+    <w:p>
+      <w:pPr>
+        <w:shd w:val="clear" w:color="auto" w:fill="FFFFFF"/>
+        <w:spacing w:after="0" w:line="240" w:lineRule="auto"/>
+        <w:outlineLvl w:val="0"/>
+        <w:rPr>
+          <w:rFonts w:eastAsia="Times New Roman" w:cstheme="minorHAnsi"/>
+          <w:b/>
+          <w:kern w:val="36"/>
+          <w:sz w:val="24"/>
+          <w:szCs w:val="24"/>
+          <w:lang w:eastAsia="es-ES"/>
+        </w:rPr>
+      </w:pPr>
       <w:bookmarkStart w:id="0" w:name="_GoBack"/>
       <w:bookmarkEnd w:id="0"/>
     </w:p>
-    <w:p/>
+    <w:p>
+      <w:pPr>
+        <w:shd w:val="clear" w:color="auto" w:fill="FFFFFF"/>
+        <w:spacing w:after="0" w:line="240" w:lineRule="auto"/>
+        <w:outlineLvl w:val="0"/>
+        <w:rPr>
+          <w:rFonts w:eastAsia="Times New Roman" w:cstheme="minorHAnsi"/>
+          <w:b/>
+          <w:kern w:val="36"/>
+          <w:sz w:val="24"/>
+          <w:szCs w:val="24"/>
+          <w:lang w:eastAsia="es-ES"/>
+        </w:rPr>
+      </w:pPr>
+    </w:p>
+    <w:p>
+      <w:pPr>
+        <w:shd w:val="clear" w:color="auto" w:fill="FFFFFF"/>
+        <w:spacing w:after="0" w:line="240" w:lineRule="auto"/>
+        <w:outlineLvl w:val="0"/>
+        <w:rPr>
+          <w:rFonts w:eastAsia="Times New Roman" w:cstheme="minorHAnsi"/>
+          <w:b/>
+          <w:kern w:val="36"/>
+          <w:sz w:val="24"/>
+          <w:szCs w:val="24"/>
+          <w:lang w:eastAsia="es-ES"/>
+        </w:rPr>
+      </w:pPr>
+    </w:p>
+    <w:p>
+      <w:pPr>
+        <w:shd w:val="clear" w:color="auto" w:fill="FFFFFF"/>
+        <w:spacing w:after="0" w:line="240" w:lineRule="auto"/>
+        <w:outlineLvl w:val="0"/>
+        <w:rPr>
+          <w:rFonts w:eastAsia="Times New Roman" w:cstheme="minorHAnsi"/>
+          <w:b/>
+          <w:kern w:val="36"/>
+          <w:sz w:val="24"/>
+          <w:szCs w:val="24"/>
+          <w:lang w:eastAsia="es-ES"/>
+        </w:rPr>
+      </w:pPr>
+    </w:p>
+    <w:p>
+      <w:pPr>
+        <w:shd w:val="clear" w:color="auto" w:fill="FFFFFF"/>
+        <w:spacing w:after="0" w:line="240" w:lineRule="auto"/>
+        <w:outlineLvl w:val="0"/>
+        <w:rPr>
+          <w:rFonts w:eastAsia="Times New Roman" w:cstheme="minorHAnsi"/>
+          <w:b/>
+          <w:kern w:val="36"/>
+          <w:sz w:val="24"/>
+          <w:szCs w:val="24"/>
+          <w:lang w:eastAsia="es-ES"/>
+        </w:rPr>
+      </w:pPr>
+    </w:p>
+    <w:p>
+      <w:pPr>
+        <w:shd w:val="clear" w:color="auto" w:fill="FFFFFF"/>
+        <w:spacing w:after="0" w:line="240" w:lineRule="auto"/>
+        <w:outlineLvl w:val="0"/>
+        <w:rPr>
+          <w:rFonts w:eastAsia="Times New Roman" w:cstheme="minorHAnsi"/>
+          <w:b/>
+          <w:kern w:val="36"/>
+          <w:sz w:val="24"/>
+          <w:szCs w:val="24"/>
+          <w:lang w:eastAsia="es-ES"/>
+        </w:rPr>
+      </w:pPr>
+    </w:p>
+    <w:p>
+      <w:pPr>
+        <w:shd w:val="clear" w:color="auto" w:fill="FFFFFF"/>
+        <w:spacing w:after="0" w:line="240" w:lineRule="auto"/>
+        <w:outlineLvl w:val="0"/>
+        <w:rPr>
+          <w:rFonts w:eastAsia="Times New Roman" w:cstheme="minorHAnsi"/>
+          <w:b/>
+          <w:kern w:val="36"/>
+          <w:sz w:val="24"/>
+          <w:szCs w:val="24"/>
+          <w:lang w:eastAsia="es-ES"/>
+        </w:rPr>
+      </w:pPr>
+    </w:p>
+    <w:p>
+      <w:pPr>
+        <w:shd w:val="clear" w:color="auto" w:fill="FFFFFF"/>
+        <w:spacing w:after="0" w:line="240" w:lineRule="auto"/>
+        <w:outlineLvl w:val="0"/>
+        <w:rPr>
+          <w:rFonts w:eastAsia="Times New Roman" w:cstheme="minorHAnsi"/>
+          <w:b/>
+          <w:kern w:val="36"/>
+          <w:sz w:val="24"/>
+          <w:szCs w:val="24"/>
+          <w:lang w:eastAsia="es-ES"/>
+        </w:rPr>
+      </w:pPr>
+    </w:p>
+    <w:p>
+      <w:pPr>
+        <w:shd w:val="clear" w:color="auto" w:fill="FFFFFF"/>
+        <w:spacing w:after="0" w:line="240" w:lineRule="auto"/>
+        <w:outlineLvl w:val="0"/>
+        <w:rPr>
+          <w:rFonts w:eastAsia="Times New Roman" w:cstheme="minorHAnsi"/>
+          <w:b/>
+          <w:kern w:val="36"/>
+          <w:sz w:val="24"/>
+          <w:szCs w:val="24"/>
+          <w:lang w:eastAsia="es-ES"/>
+        </w:rPr>
+      </w:pPr>
+    </w:p>
+    <w:p>
+      <w:pPr>
+        <w:shd w:val="clear" w:color="auto" w:fill="FFFFFF"/>
+        <w:spacing w:after="0" w:line="240" w:lineRule="auto"/>
+        <w:outlineLvl w:val="0"/>
+        <w:rPr>
+          <w:rFonts w:eastAsia="Times New Roman" w:cstheme="minorHAnsi"/>
+          <w:b/>
+          <w:kern w:val="36"/>
+          <w:sz w:val="24"/>
+          <w:szCs w:val="24"/>
+          <w:lang w:eastAsia="es-ES"/>
+        </w:rPr>
+      </w:pPr>
+    </w:p>
+    <w:p>
+      <w:pPr>
+        <w:shd w:val="clear" w:color="auto" w:fill="FFFFFF"/>
+        <w:spacing w:after="0" w:line="240" w:lineRule="auto"/>
+        <w:outlineLvl w:val="0"/>
+        <w:rPr>
+          <w:rFonts w:eastAsia="Times New Roman" w:cstheme="minorHAnsi"/>
+          <w:b/>
+          <w:kern w:val="36"/>
+          <w:sz w:val="24"/>
+          <w:szCs w:val="24"/>
+          <w:lang w:eastAsia="es-ES"/>
+        </w:rPr>
+      </w:pPr>
+    </w:p>
+    <w:p>
+      <w:pPr>
+        <w:shd w:val="clear" w:color="auto" w:fill="FFFFFF"/>
+        <w:spacing w:after="0" w:line="240" w:lineRule="auto"/>
+        <w:outlineLvl w:val="0"/>
+        <w:rPr>
+          <w:rFonts w:eastAsia="Times New Roman" w:cstheme="minorHAnsi"/>
+          <w:b/>
+          <w:kern w:val="36"/>
+          <w:sz w:val="24"/>
+          <w:szCs w:val="24"/>
+          <w:lang w:eastAsia="es-ES"/>
+        </w:rPr>
+      </w:pPr>
+      <w:hyperlink r:id="rId5" w:history="1">
+        <w:proofErr w:type="spellStart"/>
+        <w:r>
+          <w:rPr>
+            <w:rFonts w:eastAsia="Times New Roman" w:cstheme="minorHAnsi"/>
+            <w:b/>
+            <w:kern w:val="36"/>
+            <w:sz w:val="24"/>
+            <w:szCs w:val="24"/>
+            <w:lang w:eastAsia="es-ES"/>
+          </w:rPr>
+          <w:t>Submit</w:t>
+        </w:r>
+        <w:proofErr w:type="spellEnd"/>
+        <w:r>
+          <w:rPr>
+            <w:rFonts w:eastAsia="Times New Roman" w:cstheme="minorHAnsi"/>
+            <w:b/>
+            <w:kern w:val="36"/>
+            <w:sz w:val="24"/>
+            <w:szCs w:val="24"/>
+            <w:lang w:eastAsia="es-ES"/>
+          </w:rPr>
+          <w:t xml:space="preserve"> </w:t>
+        </w:r>
+        <w:proofErr w:type="spellStart"/>
+        <w:r>
+          <w:rPr>
+            <w:rFonts w:eastAsia="Times New Roman" w:cstheme="minorHAnsi"/>
+            <w:b/>
+            <w:kern w:val="36"/>
+            <w:sz w:val="24"/>
+            <w:szCs w:val="24"/>
+            <w:lang w:eastAsia="es-ES"/>
+          </w:rPr>
+          <w:t>details</w:t>
+        </w:r>
+        <w:proofErr w:type="spellEnd"/>
+        <w:r>
+          <w:rPr>
+            <w:rFonts w:eastAsia="Times New Roman" w:cstheme="minorHAnsi"/>
+            <w:b/>
+            <w:kern w:val="36"/>
+            <w:sz w:val="24"/>
+            <w:szCs w:val="24"/>
+            <w:lang w:eastAsia="es-ES"/>
+          </w:rPr>
+          <w:t xml:space="preserve"> </w:t>
+        </w:r>
+        <w:proofErr w:type="spellStart"/>
+        <w:r>
+          <w:rPr>
+            <w:rFonts w:eastAsia="Times New Roman" w:cstheme="minorHAnsi"/>
+            <w:b/>
+            <w:kern w:val="36"/>
+            <w:sz w:val="24"/>
+            <w:szCs w:val="24"/>
+            <w:lang w:eastAsia="es-ES"/>
+          </w:rPr>
+          <w:t>about</w:t>
+        </w:r>
+        <w:proofErr w:type="spellEnd"/>
+        <w:r>
+          <w:rPr>
+            <w:rFonts w:eastAsia="Times New Roman" w:cstheme="minorHAnsi"/>
+            <w:b/>
+            <w:kern w:val="36"/>
+            <w:sz w:val="24"/>
+            <w:szCs w:val="24"/>
+            <w:lang w:eastAsia="es-ES"/>
+          </w:rPr>
+          <w:t xml:space="preserve"> </w:t>
+        </w:r>
+        <w:proofErr w:type="spellStart"/>
+        <w:r>
+          <w:rPr>
+            <w:rFonts w:eastAsia="Times New Roman" w:cstheme="minorHAnsi"/>
+            <w:b/>
+            <w:kern w:val="36"/>
+            <w:sz w:val="24"/>
+            <w:szCs w:val="24"/>
+            <w:lang w:eastAsia="es-ES"/>
+          </w:rPr>
+          <w:t>pets</w:t>
+        </w:r>
+        <w:proofErr w:type="spellEnd"/>
+      </w:hyperlink>
+    </w:p>
+    <w:p>
+      <w:pPr>
+        <w:shd w:val="clear" w:color="auto" w:fill="FFFFFF"/>
+        <w:spacing w:after="0" w:line="240" w:lineRule="auto"/>
+        <w:outlineLvl w:val="0"/>
+        <w:rPr>
+          <w:rFonts w:eastAsia="Times New Roman" w:cstheme="minorHAnsi"/>
+          <w:kern w:val="36"/>
+          <w:sz w:val="24"/>
+          <w:szCs w:val="24"/>
+          <w:lang w:eastAsia="es-ES"/>
+        </w:rPr>
+      </w:pPr>
+    </w:p>
+    <w:p>
+      <w:pPr>
+        <w:shd w:val="clear" w:color="auto" w:fill="FFFFFF"/>
+        <w:spacing w:after="0" w:line="240" w:lineRule="auto"/>
+        <w:outlineLvl w:val="0"/>
+        <w:rPr>
+          <w:rFonts w:eastAsia="Times New Roman" w:cstheme="minorHAnsi"/>
+          <w:kern w:val="36"/>
+          <w:sz w:val="24"/>
+          <w:szCs w:val="24"/>
+          <w:lang w:eastAsia="es-ES"/>
+        </w:rPr>
+      </w:pPr>
+      <w:r>
+        <w:rPr>
+          <w:rFonts w:eastAsia="Times New Roman" w:cstheme="minorHAnsi"/>
+          <w:kern w:val="36"/>
+          <w:sz w:val="24"/>
+          <w:szCs w:val="24"/>
+          <w:lang w:eastAsia="es-ES"/>
+        </w:rPr>
+        <w:t>Esta tarea ha sido de las que más nos ha costado implementar ya que era la que más cosas englobaba ya que sigue el formato Modelo-Vista-Controlador, además de implementar una tabla nueva en la base de datos.</w:t>
+      </w:r>
+    </w:p>
+    <w:p>
+      <w:pPr>
+        <w:shd w:val="clear" w:color="auto" w:fill="FFFFFF"/>
+        <w:spacing w:after="0" w:line="240" w:lineRule="auto"/>
+        <w:outlineLvl w:val="0"/>
+        <w:rPr>
+          <w:rFonts w:eastAsia="Times New Roman" w:cstheme="minorHAnsi"/>
+          <w:kern w:val="36"/>
+          <w:sz w:val="24"/>
+          <w:szCs w:val="24"/>
+          <w:lang w:eastAsia="es-ES"/>
+        </w:rPr>
+      </w:pPr>
+      <w:r>
+        <w:rPr>
+          <w:rFonts w:eastAsia="Times New Roman" w:cstheme="minorHAnsi"/>
+          <w:kern w:val="36"/>
+          <w:sz w:val="24"/>
+          <w:szCs w:val="24"/>
+          <w:lang w:eastAsia="es-ES"/>
+        </w:rPr>
+        <w:t>Comenzamos creando el controlador para que pudiera guardar la mascota, mediante su ID, en la reserva del hotel, aplicando esta actividad en las clases ClinicService.java y ClinicServiceImpl.java.</w:t>
+      </w:r>
+    </w:p>
+    <w:p>
+      <w:pPr>
+        <w:shd w:val="clear" w:color="auto" w:fill="FFFFFF"/>
+        <w:spacing w:after="0" w:line="240" w:lineRule="auto"/>
+        <w:outlineLvl w:val="0"/>
+        <w:rPr>
+          <w:rFonts w:eastAsia="Times New Roman" w:cstheme="minorHAnsi"/>
+          <w:kern w:val="36"/>
+          <w:sz w:val="24"/>
+          <w:szCs w:val="24"/>
+          <w:lang w:eastAsia="es-ES"/>
+        </w:rPr>
+      </w:pPr>
+      <w:r>
+        <w:rPr>
+          <w:rFonts w:eastAsia="Times New Roman" w:cstheme="minorHAnsi"/>
+          <w:kern w:val="36"/>
+          <w:sz w:val="24"/>
+          <w:szCs w:val="24"/>
+          <w:lang w:eastAsia="es-ES"/>
+        </w:rPr>
+        <w:t>Tras esto creamos las clases correspondientes a la vista y el modelo para que se pudiera efectuar y ver este servicio en nuestra página.</w:t>
+      </w:r>
+    </w:p>
+    <w:p>
+      <w:pPr>
+        <w:shd w:val="clear" w:color="auto" w:fill="FFFFFF"/>
+        <w:spacing w:after="0" w:line="240" w:lineRule="auto"/>
+        <w:outlineLvl w:val="0"/>
+        <w:rPr>
+          <w:rFonts w:eastAsia="Times New Roman" w:cstheme="minorHAnsi"/>
+          <w:kern w:val="36"/>
+          <w:sz w:val="24"/>
+          <w:szCs w:val="24"/>
+          <w:lang w:eastAsia="es-ES"/>
+        </w:rPr>
+      </w:pPr>
+      <w:r>
+        <w:rPr>
+          <w:rFonts w:eastAsia="Times New Roman" w:cstheme="minorHAnsi"/>
+          <w:kern w:val="36"/>
+          <w:sz w:val="24"/>
+          <w:szCs w:val="24"/>
+          <w:lang w:eastAsia="es-ES"/>
+        </w:rPr>
+        <w:t>Tras varias modificaciones para conseguir el despliegue de la página nos dimos cuenta de que la mayoría de los errores se encontraban en el controlador.</w:t>
+      </w:r>
+    </w:p>
+    <w:p>
+      <w:pPr>
+        <w:shd w:val="clear" w:color="auto" w:fill="FFFFFF"/>
+        <w:spacing w:after="0" w:line="240" w:lineRule="auto"/>
+        <w:outlineLvl w:val="0"/>
+        <w:rPr>
+          <w:rFonts w:eastAsia="Times New Roman" w:cstheme="minorHAnsi"/>
+          <w:kern w:val="36"/>
+          <w:sz w:val="24"/>
+          <w:szCs w:val="24"/>
+          <w:lang w:eastAsia="es-ES"/>
+        </w:rPr>
+      </w:pPr>
+      <w:r>
+        <w:rPr>
+          <w:rFonts w:eastAsia="Times New Roman" w:cstheme="minorHAnsi"/>
+          <w:kern w:val="36"/>
+          <w:sz w:val="24"/>
+          <w:szCs w:val="24"/>
+          <w:lang w:eastAsia="es-ES"/>
+        </w:rPr>
+        <w:t>Al encontrar estos, les dimos solución y conseguimos el perfecto funcionamiento y despliegue de la página.</w:t>
+      </w:r>
+    </w:p>
+    <w:p>
+      <w:pPr>
+        <w:shd w:val="clear" w:color="auto" w:fill="FFFFFF"/>
+        <w:spacing w:after="0" w:line="240" w:lineRule="auto"/>
+        <w:outlineLvl w:val="0"/>
+        <w:rPr>
+          <w:rFonts w:eastAsia="Times New Roman" w:cstheme="minorHAnsi"/>
+          <w:kern w:val="36"/>
+          <w:sz w:val="24"/>
+          <w:szCs w:val="24"/>
+          <w:lang w:eastAsia="es-ES"/>
+        </w:rPr>
+      </w:pPr>
+    </w:p>
     <w:sectPr>
       <w:pgSz w:w="11906" w:h="16838"/>
       <w:pgMar w:top="1417" w:right="1701" w:bottom="1417" w:left="1701" w:header="708" w:footer="708" w:gutter="0"/>
@@ -1152,6 +2050,18 @@
       <w:szCs w:val="18"/>
     </w:rPr>
   </w:style>
+  <w:style w:type="character" w:styleId="Hipervnculo">
+    <w:name w:val="Hyperlink"/>
+    <w:basedOn w:val="Fuentedeprrafopredeter"/>
+    <w:uiPriority w:val="99"/>
+    <w:semiHidden/>
+    <w:unhideWhenUsed/>
+    <w:rsid w:val="007705DE"/>
+    <w:rPr>
+      <w:color w:val="0000FF"/>
+      <w:u w:val="single"/>
+    </w:rPr>
+  </w:style>
 </w:styles>
 </file>
 

</xml_diff>

<commit_message>
Reordenación de tareas V2
</commit_message>
<xml_diff>
--- a/Reports/Project's History Report.docx
+++ b/Reports/Project's History Report.docx
@@ -36,29 +36,8 @@
           <w:lang w:val="en-US" w:eastAsia="es-ES"/>
         </w:rPr>
       </w:pPr>
-    </w:p>
-    <w:p>
-      <w:pPr>
-        <w:pStyle w:val="Ttulo2"/>
-        <w:rPr>
-          <w:sz w:val="40"/>
-          <w:lang w:val="en-US" w:eastAsia="es-ES"/>
-        </w:rPr>
-      </w:pPr>
-      <w:r>
-        <w:rPr>
-          <w:sz w:val="40"/>
-          <w:lang w:val="en-US" w:eastAsia="es-ES"/>
-        </w:rPr>
-        <w:t>A2.2.3</w:t>
-      </w:r>
-    </w:p>
-    <w:p>
-      <w:pPr>
-        <w:rPr>
-          <w:lang w:val="en-US" w:eastAsia="es-ES"/>
-        </w:rPr>
-      </w:pPr>
+      <w:bookmarkStart w:id="0" w:name="_GoBack"/>
+      <w:bookmarkEnd w:id="0"/>
     </w:p>
     <w:p>
       <w:pPr>
@@ -305,18 +284,7 @@
           <w:szCs w:val="24"/>
           <w:lang w:val="en-US" w:eastAsia="es-ES"/>
         </w:rPr>
-        <w:t xml:space="preserve">c) </w:t>
-      </w:r>
-      <w:r>
-        <w:rPr>
-          <w:rFonts w:eastAsia="Times New Roman" w:cstheme="minorHAnsi"/>
-          <w:b/>
-          <w:kern w:val="36"/>
-          <w:sz w:val="24"/>
-          <w:szCs w:val="24"/>
-          <w:lang w:val="en-US" w:eastAsia="es-ES"/>
-        </w:rPr>
-        <w:t>Change the message of the Welcome page to “Welcome to the PSG2 Petclinic”.</w:t>
+        <w:t>c) Change the message of the Welcome page to “Welcome to the PSG2 Petclinic”.</w:t>
       </w:r>
     </w:p>
     <w:p>
@@ -433,7 +401,7 @@
           <w:sz w:val="24"/>
           <w:szCs w:val="24"/>
           <w:u w:val="single"/>
-          <w:lang w:val="en-US" w:eastAsia="es-ES"/>
+          <w:lang w:eastAsia="es-ES"/>
         </w:rPr>
       </w:pPr>
       <w:r>
@@ -477,7 +445,6 @@
           <w:b/>
           <w:color w:val="00B050"/>
           <w:sz w:val="24"/>
-          <w:lang w:val="en-US"/>
         </w:rPr>
         <w:t>(EXTRA CRITERIA)</w:t>
       </w:r>
@@ -493,7 +460,7 @@
           <w:sz w:val="24"/>
           <w:szCs w:val="24"/>
           <w:u w:val="single"/>
-          <w:lang w:val="en-US" w:eastAsia="es-ES"/>
+          <w:lang w:eastAsia="es-ES"/>
         </w:rPr>
       </w:pPr>
     </w:p>
@@ -874,156 +841,307 @@
           <w:szCs w:val="24"/>
           <w:lang w:val="en-US" w:eastAsia="es-ES"/>
         </w:rPr>
-        <w:t xml:space="preserve">e) </w:t>
-      </w:r>
-      <w:r>
-        <w:rPr>
-          <w:rFonts w:eastAsia="Times New Roman" w:cstheme="minorHAnsi"/>
-          <w:b/>
-          <w:kern w:val="36"/>
-          <w:sz w:val="24"/>
-          <w:szCs w:val="24"/>
-          <w:lang w:val="en-US" w:eastAsia="es-ES"/>
-        </w:rPr>
-        <w:t>Change the background color of the table header when</w:t>
-      </w:r>
-      <w:r>
-        <w:rPr>
-          <w:rFonts w:eastAsia="Times New Roman" w:cstheme="minorHAnsi"/>
-          <w:b/>
-          <w:kern w:val="36"/>
-          <w:sz w:val="24"/>
-          <w:szCs w:val="24"/>
-          <w:lang w:val="en-US" w:eastAsia="es-ES"/>
+        <w:t>e) Change the background color of the table header when looking for owners to light grey.</w:t>
+      </w:r>
+    </w:p>
+    <w:p>
+      <w:pPr>
+        <w:shd w:val="clear" w:color="auto" w:fill="FFFFFF"/>
+        <w:spacing w:after="0" w:line="240" w:lineRule="auto"/>
+        <w:ind w:right="2250"/>
+        <w:outlineLvl w:val="0"/>
+        <w:rPr>
+          <w:rFonts w:eastAsia="Times New Roman" w:cstheme="minorHAnsi"/>
+          <w:b/>
+          <w:color w:val="24292E"/>
+          <w:kern w:val="36"/>
+          <w:sz w:val="24"/>
+          <w:szCs w:val="24"/>
+          <w:lang w:val="en-US" w:eastAsia="es-ES"/>
+        </w:rPr>
+      </w:pPr>
+    </w:p>
+    <w:p>
+      <w:pPr>
+        <w:shd w:val="clear" w:color="auto" w:fill="FFFFFF"/>
+        <w:spacing w:after="0" w:line="240" w:lineRule="auto"/>
+        <w:outlineLvl w:val="0"/>
+        <w:rPr>
+          <w:rFonts w:eastAsia="Times New Roman" w:cstheme="minorHAnsi"/>
+          <w:color w:val="24292E"/>
+          <w:kern w:val="36"/>
+          <w:sz w:val="24"/>
+          <w:szCs w:val="24"/>
+          <w:lang w:eastAsia="es-ES"/>
+        </w:rPr>
+      </w:pPr>
+      <w:r>
+        <w:rPr>
+          <w:rFonts w:eastAsia="Times New Roman" w:cstheme="minorHAnsi"/>
+          <w:color w:val="24292E"/>
+          <w:kern w:val="36"/>
+          <w:sz w:val="24"/>
+          <w:szCs w:val="24"/>
+          <w:lang w:eastAsia="es-ES"/>
+        </w:rPr>
+        <w:t>Esta tarea ha sido bastante sencilla, aunque nos hemos encontrado con un pequeño problema: al principio, se cambiaban las cabeceras de todas las tablas, no solo la de la búsqueda de propietarios. La solución que aplicamos fue crear</w:t>
+      </w:r>
+      <w:r>
+        <w:rPr>
+          <w:rFonts w:eastAsia="Times New Roman" w:cstheme="minorHAnsi"/>
+          <w:color w:val="24292E"/>
+          <w:kern w:val="36"/>
+          <w:sz w:val="24"/>
+          <w:szCs w:val="24"/>
+          <w:lang w:eastAsia="es-ES"/>
         </w:rPr>
         <w:t xml:space="preserve"> </w:t>
       </w:r>
       <w:r>
         <w:rPr>
           <w:rFonts w:eastAsia="Times New Roman" w:cstheme="minorHAnsi"/>
-          <w:b/>
-          <w:kern w:val="36"/>
-          <w:sz w:val="24"/>
-          <w:szCs w:val="24"/>
-          <w:lang w:val="en-US" w:eastAsia="es-ES"/>
-        </w:rPr>
-        <w:t>looking for owners to light grey.</w:t>
-      </w:r>
-    </w:p>
-    <w:p>
-      <w:pPr>
-        <w:shd w:val="clear" w:color="auto" w:fill="FFFFFF"/>
-        <w:spacing w:after="0" w:line="240" w:lineRule="auto"/>
-        <w:ind w:right="2250"/>
-        <w:outlineLvl w:val="0"/>
-        <w:rPr>
-          <w:rFonts w:eastAsia="Times New Roman" w:cstheme="minorHAnsi"/>
-          <w:b/>
           <w:color w:val="24292E"/>
           <w:kern w:val="36"/>
           <w:sz w:val="24"/>
           <w:szCs w:val="24"/>
-          <w:lang w:val="en-US" w:eastAsia="es-ES"/>
-        </w:rPr>
-      </w:pPr>
-    </w:p>
-    <w:p>
-      <w:pPr>
-        <w:shd w:val="clear" w:color="auto" w:fill="FFFFFF"/>
-        <w:spacing w:after="0" w:line="240" w:lineRule="auto"/>
-        <w:outlineLvl w:val="0"/>
-        <w:rPr>
-          <w:rFonts w:eastAsia="Times New Roman" w:cstheme="minorHAnsi"/>
-          <w:color w:val="24292E"/>
-          <w:kern w:val="36"/>
-          <w:sz w:val="24"/>
-          <w:szCs w:val="24"/>
-          <w:lang w:eastAsia="es-ES"/>
-        </w:rPr>
-      </w:pPr>
-      <w:r>
-        <w:rPr>
-          <w:rFonts w:eastAsia="Times New Roman" w:cstheme="minorHAnsi"/>
-          <w:color w:val="24292E"/>
-          <w:kern w:val="36"/>
-          <w:sz w:val="24"/>
-          <w:szCs w:val="24"/>
-          <w:lang w:eastAsia="es-ES"/>
-        </w:rPr>
-        <w:t>Esta tarea ha sido bastante sencilla, aunque nos hemos encontrado con un pequeño problema: al principio, se cambiaban las cabeceras de todas las tablas, no solo la de la búsqueda de propietarios. La solución que aplicamos fue crear</w:t>
-      </w:r>
-      <w:r>
-        <w:rPr>
-          <w:rFonts w:eastAsia="Times New Roman" w:cstheme="minorHAnsi"/>
-          <w:color w:val="24292E"/>
-          <w:kern w:val="36"/>
-          <w:sz w:val="24"/>
-          <w:szCs w:val="24"/>
-          <w:lang w:eastAsia="es-ES"/>
+          <w:lang w:eastAsia="es-ES"/>
+        </w:rPr>
+        <w:t>en el fichero petclinic.less un estilo exclusivo para ella, utilizando la id de dicha tabla.</w:t>
+      </w:r>
+    </w:p>
+    <w:p>
+      <w:pPr>
+        <w:shd w:val="clear" w:color="auto" w:fill="FFFFFF"/>
+        <w:spacing w:after="0" w:line="240" w:lineRule="auto"/>
+        <w:outlineLvl w:val="0"/>
+      </w:pPr>
+    </w:p>
+    <w:p>
+      <w:pPr>
+        <w:shd w:val="clear" w:color="auto" w:fill="FFFFFF"/>
+        <w:spacing w:after="0" w:line="240" w:lineRule="auto"/>
+        <w:outlineLvl w:val="0"/>
+        <w:rPr>
+          <w:b/>
+          <w:sz w:val="24"/>
+        </w:rPr>
+      </w:pPr>
+      <w:r>
+        <w:rPr>
+          <w:b/>
+          <w:sz w:val="24"/>
+          <w:lang w:val="en-US"/>
+        </w:rPr>
+        <w:t>f) Create a Pet Hotel functionality, allowing clients to submit details about which pet they want to book a room for, as well as the start and finish dates for the booking.</w:t>
+      </w:r>
+      <w:r>
+        <w:rPr>
+          <w:b/>
+          <w:sz w:val="24"/>
+          <w:lang w:val="en-US"/>
         </w:rPr>
         <w:t xml:space="preserve"> </w:t>
       </w:r>
       <w:r>
         <w:rPr>
-          <w:rFonts w:eastAsia="Times New Roman" w:cstheme="minorHAnsi"/>
-          <w:color w:val="24292E"/>
-          <w:kern w:val="36"/>
-          <w:sz w:val="24"/>
-          <w:szCs w:val="24"/>
-          <w:lang w:eastAsia="es-ES"/>
-        </w:rPr>
-        <w:t>en el fichero petclinic.less un estilo exclusivo para ella, utilizando la id de dicha tabla.</w:t>
-      </w:r>
-    </w:p>
-    <w:p>
-      <w:pPr>
-        <w:shd w:val="clear" w:color="auto" w:fill="FFFFFF"/>
-        <w:spacing w:after="0" w:line="240" w:lineRule="auto"/>
-        <w:outlineLvl w:val="0"/>
-      </w:pPr>
-    </w:p>
-    <w:p>
-      <w:pPr>
-        <w:shd w:val="clear" w:color="auto" w:fill="FFFFFF"/>
-        <w:spacing w:after="0" w:line="240" w:lineRule="auto"/>
-        <w:outlineLvl w:val="0"/>
-        <w:rPr>
-          <w:b/>
+          <w:b/>
+          <w:color w:val="00B050"/>
+          <w:sz w:val="24"/>
+        </w:rPr>
+        <w:t>(EXTRA CRITERIA)</w:t>
+      </w:r>
+    </w:p>
+    <w:p>
+      <w:pPr>
+        <w:shd w:val="clear" w:color="auto" w:fill="FFFFFF"/>
+        <w:spacing w:after="0" w:line="240" w:lineRule="auto"/>
+        <w:outlineLvl w:val="0"/>
+        <w:rPr>
+          <w:rFonts w:eastAsia="Times New Roman" w:cstheme="minorHAnsi"/>
+          <w:kern w:val="36"/>
+          <w:sz w:val="24"/>
+          <w:szCs w:val="24"/>
+          <w:lang w:eastAsia="es-ES"/>
+        </w:rPr>
+      </w:pPr>
+    </w:p>
+    <w:p>
+      <w:pPr>
+        <w:shd w:val="clear" w:color="auto" w:fill="FFFFFF"/>
+        <w:spacing w:after="0" w:line="240" w:lineRule="auto"/>
+        <w:outlineLvl w:val="0"/>
+        <w:rPr>
+          <w:rFonts w:eastAsia="Times New Roman" w:cstheme="minorHAnsi"/>
+          <w:kern w:val="36"/>
+          <w:sz w:val="24"/>
+          <w:szCs w:val="24"/>
+          <w:lang w:eastAsia="es-ES"/>
+        </w:rPr>
+      </w:pPr>
+      <w:r>
+        <w:rPr>
+          <w:rFonts w:eastAsia="Times New Roman" w:cstheme="minorHAnsi"/>
+          <w:kern w:val="36"/>
+          <w:sz w:val="24"/>
+          <w:szCs w:val="24"/>
+          <w:lang w:eastAsia="es-ES"/>
+        </w:rPr>
+        <w:t>Esta tarea ha sido de las que más nos ha costado implementar ya que era la que más cosas englobaba ya que sigue el formato Modelo-Vista-Controlador, además de implementar una tabla nueva en la base de datos.</w:t>
+      </w:r>
+    </w:p>
+    <w:p>
+      <w:pPr>
+        <w:shd w:val="clear" w:color="auto" w:fill="FFFFFF"/>
+        <w:spacing w:after="0" w:line="240" w:lineRule="auto"/>
+        <w:outlineLvl w:val="0"/>
+        <w:rPr>
+          <w:rFonts w:eastAsia="Times New Roman" w:cstheme="minorHAnsi"/>
+          <w:kern w:val="36"/>
+          <w:sz w:val="24"/>
+          <w:szCs w:val="24"/>
+          <w:lang w:eastAsia="es-ES"/>
+        </w:rPr>
+      </w:pPr>
+      <w:r>
+        <w:rPr>
+          <w:rFonts w:eastAsia="Times New Roman" w:cstheme="minorHAnsi"/>
+          <w:kern w:val="36"/>
+          <w:sz w:val="24"/>
+          <w:szCs w:val="24"/>
+          <w:lang w:eastAsia="es-ES"/>
+        </w:rPr>
+        <w:t>Comenzamos creando el controlador para que pudiera guardar la mascota, mediante su ID, en la reserva del hotel, aplicando esta actividad en las clases ClinicService.java y ClinicServiceImpl.java.</w:t>
+      </w:r>
+    </w:p>
+    <w:p>
+      <w:pPr>
+        <w:shd w:val="clear" w:color="auto" w:fill="FFFFFF"/>
+        <w:spacing w:after="0" w:line="240" w:lineRule="auto"/>
+        <w:outlineLvl w:val="0"/>
+        <w:rPr>
+          <w:rFonts w:eastAsia="Times New Roman" w:cstheme="minorHAnsi"/>
+          <w:kern w:val="36"/>
+          <w:sz w:val="24"/>
+          <w:szCs w:val="24"/>
+          <w:lang w:eastAsia="es-ES"/>
+        </w:rPr>
+      </w:pPr>
+      <w:r>
+        <w:rPr>
+          <w:rFonts w:eastAsia="Times New Roman" w:cstheme="minorHAnsi"/>
+          <w:kern w:val="36"/>
+          <w:sz w:val="24"/>
+          <w:szCs w:val="24"/>
+          <w:lang w:eastAsia="es-ES"/>
+        </w:rPr>
+        <w:t>Tras esto creamos las clases correspondientes a la vista y el modelo para que se pudiera efectuar y ver este servicio en nuestra página.</w:t>
+      </w:r>
+    </w:p>
+    <w:p>
+      <w:pPr>
+        <w:shd w:val="clear" w:color="auto" w:fill="FFFFFF"/>
+        <w:spacing w:after="0" w:line="240" w:lineRule="auto"/>
+        <w:outlineLvl w:val="0"/>
+        <w:rPr>
+          <w:rFonts w:eastAsia="Times New Roman" w:cstheme="minorHAnsi"/>
+          <w:kern w:val="36"/>
+          <w:sz w:val="24"/>
+          <w:szCs w:val="24"/>
+          <w:lang w:eastAsia="es-ES"/>
+        </w:rPr>
+      </w:pPr>
+      <w:r>
+        <w:rPr>
+          <w:rFonts w:eastAsia="Times New Roman" w:cstheme="minorHAnsi"/>
+          <w:kern w:val="36"/>
+          <w:sz w:val="24"/>
+          <w:szCs w:val="24"/>
+          <w:lang w:eastAsia="es-ES"/>
+        </w:rPr>
+        <w:t>Tras varias modificaciones para conseguir el despliegue de la página nos dimos cuenta de que la mayoría de los errores se encontraban en el controlador.</w:t>
+      </w:r>
+    </w:p>
+    <w:p>
+      <w:pPr>
+        <w:shd w:val="clear" w:color="auto" w:fill="FFFFFF"/>
+        <w:spacing w:after="0" w:line="240" w:lineRule="auto"/>
+        <w:outlineLvl w:val="0"/>
+        <w:rPr>
+          <w:rFonts w:eastAsia="Times New Roman" w:cstheme="minorHAnsi"/>
+          <w:kern w:val="36"/>
+          <w:sz w:val="24"/>
+          <w:szCs w:val="24"/>
+          <w:lang w:eastAsia="es-ES"/>
+        </w:rPr>
+      </w:pPr>
+      <w:r>
+        <w:rPr>
+          <w:rFonts w:eastAsia="Times New Roman" w:cstheme="minorHAnsi"/>
+          <w:kern w:val="36"/>
+          <w:sz w:val="24"/>
+          <w:szCs w:val="24"/>
+          <w:lang w:eastAsia="es-ES"/>
+        </w:rPr>
+        <w:t>Al encontrar estos, les dimos solución y conseguimos el perfecto funcionamiento y despliegue de la página.</w:t>
+      </w:r>
+    </w:p>
+    <w:p>
+      <w:pPr>
+        <w:shd w:val="clear" w:color="auto" w:fill="FFFFFF"/>
+        <w:spacing w:after="0" w:line="240" w:lineRule="auto"/>
+        <w:outlineLvl w:val="0"/>
+        <w:rPr>
+          <w:rFonts w:eastAsia="Times New Roman" w:cstheme="minorHAnsi"/>
+          <w:kern w:val="36"/>
+          <w:sz w:val="24"/>
+          <w:szCs w:val="24"/>
+          <w:lang w:eastAsia="es-ES"/>
+        </w:rPr>
+      </w:pPr>
+    </w:p>
+    <w:p>
+      <w:pPr>
+        <w:shd w:val="clear" w:color="auto" w:fill="FFFFFF"/>
+        <w:spacing w:after="0" w:line="240" w:lineRule="auto"/>
+        <w:outlineLvl w:val="0"/>
+        <w:rPr>
+          <w:rFonts w:eastAsia="Times New Roman" w:cstheme="minorHAnsi"/>
+          <w:b/>
+          <w:kern w:val="36"/>
+          <w:sz w:val="24"/>
+          <w:szCs w:val="24"/>
+          <w:lang w:val="en-US" w:eastAsia="es-ES"/>
+        </w:rPr>
+      </w:pPr>
+      <w:r>
+        <w:rPr>
+          <w:rFonts w:eastAsia="Times New Roman" w:cstheme="minorHAnsi"/>
+          <w:b/>
+          <w:kern w:val="36"/>
+          <w:sz w:val="24"/>
+          <w:szCs w:val="24"/>
+          <w:lang w:val="en-US" w:eastAsia="es-ES"/>
+        </w:rPr>
+        <w:t>g) Change the overall style of the website, modifying the logos, fonts and colors of the pages. It should use brownish tones.</w:t>
+      </w:r>
+      <w:r>
+        <w:rPr>
+          <w:rFonts w:eastAsia="Times New Roman" w:cstheme="minorHAnsi"/>
+          <w:b/>
+          <w:kern w:val="36"/>
+          <w:sz w:val="24"/>
+          <w:szCs w:val="24"/>
+          <w:lang w:val="en-US" w:eastAsia="es-ES"/>
+        </w:rPr>
+        <w:t xml:space="preserve"> </w:t>
+      </w:r>
+      <w:r>
+        <w:rPr>
+          <w:b/>
+          <w:color w:val="00B050"/>
           <w:sz w:val="24"/>
           <w:lang w:val="en-US"/>
         </w:rPr>
-      </w:pPr>
-      <w:r>
-        <w:rPr>
-          <w:b/>
-          <w:sz w:val="24"/>
-          <w:lang w:val="en-US"/>
-        </w:rPr>
-        <w:t xml:space="preserve">f) </w:t>
-      </w:r>
-      <w:r>
-        <w:rPr>
-          <w:b/>
-          <w:sz w:val="24"/>
-          <w:lang w:val="en-US"/>
-        </w:rPr>
-        <w:t>Create a Pet Hotel functionality, allowing clients to submit details about which pet they want to book a room for, as well as the start and finish dates for the booking.</w:t>
-      </w:r>
-      <w:r>
-        <w:rPr>
-          <w:b/>
-          <w:sz w:val="24"/>
-          <w:lang w:val="en-US"/>
-        </w:rPr>
-        <w:t xml:space="preserve"> </w:t>
-      </w:r>
-      <w:r>
-        <w:rPr>
-          <w:b/>
-          <w:color w:val="00B050"/>
-          <w:sz w:val="24"/>
-          <w:lang w:val="en-US"/>
-        </w:rPr>
         <w:t>(EXTRA CRITERIA)</w:t>
       </w:r>
     </w:p>
@@ -1034,211 +1152,6 @@
         <w:outlineLvl w:val="0"/>
         <w:rPr>
           <w:rFonts w:eastAsia="Times New Roman" w:cstheme="minorHAnsi"/>
-          <w:kern w:val="36"/>
-          <w:sz w:val="24"/>
-          <w:szCs w:val="24"/>
-          <w:lang w:val="en-US" w:eastAsia="es-ES"/>
-        </w:rPr>
-      </w:pPr>
-    </w:p>
-    <w:p>
-      <w:pPr>
-        <w:shd w:val="clear" w:color="auto" w:fill="FFFFFF"/>
-        <w:spacing w:after="0" w:line="240" w:lineRule="auto"/>
-        <w:outlineLvl w:val="0"/>
-        <w:rPr>
-          <w:rFonts w:eastAsia="Times New Roman" w:cstheme="minorHAnsi"/>
-          <w:kern w:val="36"/>
-          <w:sz w:val="24"/>
-          <w:szCs w:val="24"/>
-          <w:lang w:eastAsia="es-ES"/>
-        </w:rPr>
-      </w:pPr>
-      <w:r>
-        <w:rPr>
-          <w:rFonts w:eastAsia="Times New Roman" w:cstheme="minorHAnsi"/>
-          <w:kern w:val="36"/>
-          <w:sz w:val="24"/>
-          <w:szCs w:val="24"/>
-          <w:lang w:eastAsia="es-ES"/>
-        </w:rPr>
-        <w:t>Esta tarea ha sido de las que más nos ha costado implementar ya que era la que más cosas englobaba ya que sigue el formato Modelo-Vista-Controlador, además de implementar una tabla nueva en la base de datos.</w:t>
-      </w:r>
-    </w:p>
-    <w:p>
-      <w:pPr>
-        <w:shd w:val="clear" w:color="auto" w:fill="FFFFFF"/>
-        <w:spacing w:after="0" w:line="240" w:lineRule="auto"/>
-        <w:outlineLvl w:val="0"/>
-        <w:rPr>
-          <w:rFonts w:eastAsia="Times New Roman" w:cstheme="minorHAnsi"/>
-          <w:kern w:val="36"/>
-          <w:sz w:val="24"/>
-          <w:szCs w:val="24"/>
-          <w:lang w:eastAsia="es-ES"/>
-        </w:rPr>
-      </w:pPr>
-      <w:r>
-        <w:rPr>
-          <w:rFonts w:eastAsia="Times New Roman" w:cstheme="minorHAnsi"/>
-          <w:kern w:val="36"/>
-          <w:sz w:val="24"/>
-          <w:szCs w:val="24"/>
-          <w:lang w:eastAsia="es-ES"/>
-        </w:rPr>
-        <w:t>Comenzamos creando el controlador para que pudiera guardar la mascota, mediante su ID, en la reserva del hotel, aplicando esta actividad en las clases ClinicService.java y ClinicServiceImpl.java.</w:t>
-      </w:r>
-    </w:p>
-    <w:p>
-      <w:pPr>
-        <w:shd w:val="clear" w:color="auto" w:fill="FFFFFF"/>
-        <w:spacing w:after="0" w:line="240" w:lineRule="auto"/>
-        <w:outlineLvl w:val="0"/>
-        <w:rPr>
-          <w:rFonts w:eastAsia="Times New Roman" w:cstheme="minorHAnsi"/>
-          <w:kern w:val="36"/>
-          <w:sz w:val="24"/>
-          <w:szCs w:val="24"/>
-          <w:lang w:eastAsia="es-ES"/>
-        </w:rPr>
-      </w:pPr>
-      <w:r>
-        <w:rPr>
-          <w:rFonts w:eastAsia="Times New Roman" w:cstheme="minorHAnsi"/>
-          <w:kern w:val="36"/>
-          <w:sz w:val="24"/>
-          <w:szCs w:val="24"/>
-          <w:lang w:eastAsia="es-ES"/>
-        </w:rPr>
-        <w:t>Tras esto creamos las clases correspondientes a la vista y el modelo para que se pudiera efectuar y ver este servicio en nuestra página.</w:t>
-      </w:r>
-    </w:p>
-    <w:p>
-      <w:pPr>
-        <w:shd w:val="clear" w:color="auto" w:fill="FFFFFF"/>
-        <w:spacing w:after="0" w:line="240" w:lineRule="auto"/>
-        <w:outlineLvl w:val="0"/>
-        <w:rPr>
-          <w:rFonts w:eastAsia="Times New Roman" w:cstheme="minorHAnsi"/>
-          <w:kern w:val="36"/>
-          <w:sz w:val="24"/>
-          <w:szCs w:val="24"/>
-          <w:lang w:eastAsia="es-ES"/>
-        </w:rPr>
-      </w:pPr>
-      <w:r>
-        <w:rPr>
-          <w:rFonts w:eastAsia="Times New Roman" w:cstheme="minorHAnsi"/>
-          <w:kern w:val="36"/>
-          <w:sz w:val="24"/>
-          <w:szCs w:val="24"/>
-          <w:lang w:eastAsia="es-ES"/>
-        </w:rPr>
-        <w:t>Tras varias modificaciones para conseguir el despliegue de la página nos dimos cuenta de que la mayoría de los errores se encontraban en el controlador.</w:t>
-      </w:r>
-    </w:p>
-    <w:p>
-      <w:pPr>
-        <w:shd w:val="clear" w:color="auto" w:fill="FFFFFF"/>
-        <w:spacing w:after="0" w:line="240" w:lineRule="auto"/>
-        <w:outlineLvl w:val="0"/>
-        <w:rPr>
-          <w:rFonts w:eastAsia="Times New Roman" w:cstheme="minorHAnsi"/>
-          <w:kern w:val="36"/>
-          <w:sz w:val="24"/>
-          <w:szCs w:val="24"/>
-          <w:lang w:eastAsia="es-ES"/>
-        </w:rPr>
-      </w:pPr>
-      <w:r>
-        <w:rPr>
-          <w:rFonts w:eastAsia="Times New Roman" w:cstheme="minorHAnsi"/>
-          <w:kern w:val="36"/>
-          <w:sz w:val="24"/>
-          <w:szCs w:val="24"/>
-          <w:lang w:eastAsia="es-ES"/>
-        </w:rPr>
-        <w:t>Al encontrar estos, les dimos solución y conseguimos el perfecto funcionamiento y despliegue de la página.</w:t>
-      </w:r>
-    </w:p>
-    <w:p>
-      <w:pPr>
-        <w:shd w:val="clear" w:color="auto" w:fill="FFFFFF"/>
-        <w:spacing w:after="0" w:line="240" w:lineRule="auto"/>
-        <w:outlineLvl w:val="0"/>
-        <w:rPr>
-          <w:rFonts w:eastAsia="Times New Roman" w:cstheme="minorHAnsi"/>
-          <w:kern w:val="36"/>
-          <w:sz w:val="24"/>
-          <w:szCs w:val="24"/>
-          <w:lang w:eastAsia="es-ES"/>
-        </w:rPr>
-      </w:pPr>
-    </w:p>
-    <w:p>
-      <w:pPr>
-        <w:shd w:val="clear" w:color="auto" w:fill="FFFFFF"/>
-        <w:spacing w:after="0" w:line="240" w:lineRule="auto"/>
-        <w:outlineLvl w:val="0"/>
-        <w:rPr>
-          <w:rFonts w:eastAsia="Times New Roman" w:cstheme="minorHAnsi"/>
-          <w:b/>
-          <w:kern w:val="36"/>
-          <w:sz w:val="24"/>
-          <w:szCs w:val="24"/>
-          <w:lang w:val="en-US" w:eastAsia="es-ES"/>
-        </w:rPr>
-      </w:pPr>
-      <w:r>
-        <w:rPr>
-          <w:rFonts w:eastAsia="Times New Roman" w:cstheme="minorHAnsi"/>
-          <w:b/>
-          <w:kern w:val="36"/>
-          <w:sz w:val="24"/>
-          <w:szCs w:val="24"/>
-          <w:lang w:val="en-US" w:eastAsia="es-ES"/>
-        </w:rPr>
-        <w:t xml:space="preserve">g) </w:t>
-      </w:r>
-      <w:r>
-        <w:rPr>
-          <w:rFonts w:eastAsia="Times New Roman" w:cstheme="minorHAnsi"/>
-          <w:b/>
-          <w:kern w:val="36"/>
-          <w:sz w:val="24"/>
-          <w:szCs w:val="24"/>
-          <w:lang w:val="en-US" w:eastAsia="es-ES"/>
-        </w:rPr>
-        <w:t>Change the overall style of the website, modifying the logos, fonts and colors of the pages. It should use brownish tones.</w:t>
-      </w:r>
-      <w:r>
-        <w:rPr>
-          <w:rFonts w:eastAsia="Times New Roman" w:cstheme="minorHAnsi"/>
-          <w:b/>
-          <w:kern w:val="36"/>
-          <w:sz w:val="24"/>
-          <w:szCs w:val="24"/>
-          <w:lang w:val="en-US" w:eastAsia="es-ES"/>
-        </w:rPr>
-        <w:t xml:space="preserve"> </w:t>
-      </w:r>
-      <w:r>
-        <w:rPr>
-          <w:b/>
-          <w:color w:val="00B050"/>
-          <w:sz w:val="24"/>
-          <w:lang w:val="en-US"/>
-        </w:rPr>
-        <w:t>(EXTRA CRITERIA)</w:t>
-      </w:r>
-    </w:p>
-    <w:p>
-      <w:pPr>
-        <w:shd w:val="clear" w:color="auto" w:fill="FFFFFF"/>
-        <w:spacing w:after="0" w:line="240" w:lineRule="auto"/>
-        <w:outlineLvl w:val="0"/>
-        <w:rPr>
-          <w:rFonts w:eastAsia="Times New Roman" w:cstheme="minorHAnsi"/>
           <w:b/>
           <w:kern w:val="36"/>
           <w:sz w:val="24"/>
@@ -1263,7 +1176,6 @@
           <w:lang w:val="en-US" w:eastAsia="es-ES"/>
         </w:rPr>
       </w:pPr>
-      <w:bookmarkStart w:id="0" w:name="_GoBack"/>
       <w:r>
         <w:rPr>
           <w:rFonts w:eastAsia="Times New Roman" w:cstheme="minorHAnsi"/>
@@ -1277,7 +1189,6 @@
         <w:t>POR COMPLETAR</w:t>
       </w:r>
     </w:p>
-    <w:bookmarkEnd w:id="0"/>
     <w:p>
       <w:pPr>
         <w:shd w:val="clear" w:color="auto" w:fill="FFFFFF"/>

</xml_diff>

<commit_message>
Update: He añadido mis 2 tareas
</commit_message>
<xml_diff>
--- a/Reports/Project's History Report.docx
+++ b/Reports/Project's History Report.docx
@@ -36,8 +36,6 @@
           <w:lang w:val="en-US" w:eastAsia="es-ES"/>
         </w:rPr>
       </w:pPr>
-      <w:bookmarkStart w:id="0" w:name="_GoBack"/>
-      <w:bookmarkEnd w:id="0"/>
     </w:p>
     <w:p>
       <w:pPr>
@@ -122,8 +120,31 @@
           <w:szCs w:val="24"/>
           <w:lang w:eastAsia="es-ES"/>
         </w:rPr>
-        <w:t xml:space="preserve">omplicación alguna, pues una vez desplegada la aplicación en local y con la ayuda del inspeccionador de elementos, bastó con buscar la parte que se quería cambiar y modificar la línea correspondiente en </w:t>
-      </w:r>
+        <w:t xml:space="preserve">omplicación alguna, pues una vez desplegada la aplicación en local y con la ayuda del </w:t>
+      </w:r>
+      <w:proofErr w:type="spellStart"/>
+      <w:r>
+        <w:rPr>
+          <w:rFonts w:eastAsia="Times New Roman" w:cstheme="minorHAnsi"/>
+          <w:kern w:val="36"/>
+          <w:sz w:val="24"/>
+          <w:szCs w:val="24"/>
+          <w:lang w:eastAsia="es-ES"/>
+        </w:rPr>
+        <w:t>inspeccionador</w:t>
+      </w:r>
+      <w:proofErr w:type="spellEnd"/>
+      <w:r>
+        <w:rPr>
+          <w:rFonts w:eastAsia="Times New Roman" w:cstheme="minorHAnsi"/>
+          <w:kern w:val="36"/>
+          <w:sz w:val="24"/>
+          <w:szCs w:val="24"/>
+          <w:lang w:eastAsia="es-ES"/>
+        </w:rPr>
+        <w:t xml:space="preserve"> de elementos, bastó con buscar la parte que se quería cambiar y modificar la línea correspondiente en </w:t>
+      </w:r>
+      <w:proofErr w:type="spellStart"/>
       <w:proofErr w:type="gramStart"/>
       <w:r>
         <w:rPr>
@@ -133,8 +154,31 @@
           <w:szCs w:val="24"/>
           <w:lang w:eastAsia="es-ES"/>
         </w:rPr>
-        <w:t>el .less</w:t>
-      </w:r>
+        <w:t>el</w:t>
+      </w:r>
+      <w:proofErr w:type="spellEnd"/>
+      <w:r>
+        <w:rPr>
+          <w:rFonts w:eastAsia="Times New Roman" w:cstheme="minorHAnsi"/>
+          <w:kern w:val="36"/>
+          <w:sz w:val="24"/>
+          <w:szCs w:val="24"/>
+          <w:lang w:eastAsia="es-ES"/>
+        </w:rPr>
+        <w:t xml:space="preserve"> .</w:t>
+      </w:r>
+      <w:proofErr w:type="spellStart"/>
+      <w:r>
+        <w:rPr>
+          <w:rFonts w:eastAsia="Times New Roman" w:cstheme="minorHAnsi"/>
+          <w:kern w:val="36"/>
+          <w:sz w:val="24"/>
+          <w:szCs w:val="24"/>
+          <w:lang w:eastAsia="es-ES"/>
+        </w:rPr>
+        <w:t>less</w:t>
+      </w:r>
+      <w:proofErr w:type="spellEnd"/>
       <w:proofErr w:type="gramEnd"/>
       <w:r>
         <w:rPr>
@@ -284,14 +328,10 @@
           <w:szCs w:val="24"/>
           <w:lang w:val="en-US" w:eastAsia="es-ES"/>
         </w:rPr>
-        <w:t>c) Change the message of the Welcome page to “Welcome to the PSG2 Petclinic”.</w:t>
-      </w:r>
-    </w:p>
-    <w:p>
-      <w:pPr>
-        <w:shd w:val="clear" w:color="auto" w:fill="FFFFFF"/>
-        <w:spacing w:after="0" w:line="240" w:lineRule="auto"/>
-        <w:outlineLvl w:val="0"/>
+        <w:t xml:space="preserve">c) Change the message of the Welcome page to “Welcome to the PSG2 </w:t>
+      </w:r>
+      <w:proofErr w:type="spellStart"/>
+      <w:r>
         <w:rPr>
           <w:rFonts w:eastAsia="Times New Roman" w:cstheme="minorHAnsi"/>
           <w:b/>
@@ -300,64 +340,149 @@
           <w:szCs w:val="24"/>
           <w:lang w:val="en-US" w:eastAsia="es-ES"/>
         </w:rPr>
-      </w:pPr>
-    </w:p>
-    <w:p>
-      <w:pPr>
-        <w:shd w:val="clear" w:color="auto" w:fill="FFFFFF"/>
-        <w:spacing w:after="0" w:line="240" w:lineRule="auto"/>
-        <w:jc w:val="center"/>
-        <w:outlineLvl w:val="0"/>
-        <w:rPr>
-          <w:rFonts w:eastAsia="Times New Roman" w:cstheme="minorHAnsi"/>
-          <w:b/>
-          <w:color w:val="FF0000"/>
+        <w:t>Petclinic</w:t>
+      </w:r>
+      <w:proofErr w:type="spellEnd"/>
+      <w:r>
+        <w:rPr>
+          <w:rFonts w:eastAsia="Times New Roman" w:cstheme="minorHAnsi"/>
+          <w:b/>
           <w:kern w:val="36"/>
           <w:sz w:val="24"/>
           <w:szCs w:val="24"/>
           <w:lang w:val="en-US" w:eastAsia="es-ES"/>
         </w:rPr>
-      </w:pPr>
-      <w:r>
-        <w:rPr>
-          <w:rFonts w:eastAsia="Times New Roman" w:cstheme="minorHAnsi"/>
-          <w:b/>
-          <w:color w:val="FF0000"/>
+        <w:t>”.</w:t>
+      </w:r>
+    </w:p>
+    <w:p>
+      <w:pPr>
+        <w:shd w:val="clear" w:color="auto" w:fill="FFFFFF"/>
+        <w:spacing w:after="0" w:line="240" w:lineRule="auto"/>
+        <w:outlineLvl w:val="0"/>
+        <w:rPr>
+          <w:rFonts w:eastAsia="Times New Roman" w:cstheme="minorHAnsi"/>
+          <w:b/>
           <w:kern w:val="36"/>
           <w:sz w:val="24"/>
           <w:szCs w:val="24"/>
           <w:lang w:val="en-US" w:eastAsia="es-ES"/>
         </w:rPr>
-        <w:t>POR COMPLETAR</w:t>
-      </w:r>
-    </w:p>
-    <w:p>
-      <w:pPr>
-        <w:shd w:val="clear" w:color="auto" w:fill="FFFFFF"/>
-        <w:spacing w:after="0" w:line="240" w:lineRule="auto"/>
-        <w:outlineLvl w:val="0"/>
-        <w:rPr>
-          <w:rFonts w:eastAsia="Times New Roman" w:cstheme="minorHAnsi"/>
-          <w:b/>
-          <w:kern w:val="36"/>
-          <w:sz w:val="24"/>
-          <w:szCs w:val="24"/>
-          <w:lang w:val="en-US" w:eastAsia="es-ES"/>
-        </w:rPr>
-      </w:pPr>
-    </w:p>
-    <w:p>
-      <w:pPr>
-        <w:shd w:val="clear" w:color="auto" w:fill="FFFFFF"/>
-        <w:spacing w:after="0" w:line="240" w:lineRule="auto"/>
-        <w:outlineLvl w:val="0"/>
-        <w:rPr>
-          <w:rFonts w:eastAsia="Times New Roman" w:cstheme="minorHAnsi"/>
-          <w:b/>
-          <w:kern w:val="36"/>
-          <w:sz w:val="24"/>
-          <w:szCs w:val="24"/>
-          <w:lang w:val="en-US" w:eastAsia="es-ES"/>
+      </w:pPr>
+    </w:p>
+    <w:p>
+      <w:pPr>
+        <w:shd w:val="clear" w:color="auto" w:fill="FFFFFF"/>
+        <w:spacing w:after="0" w:line="240" w:lineRule="auto"/>
+        <w:outlineLvl w:val="0"/>
+        <w:rPr>
+          <w:rFonts w:eastAsia="Times New Roman" w:cstheme="minorHAnsi"/>
+          <w:kern w:val="36"/>
+          <w:sz w:val="24"/>
+          <w:szCs w:val="24"/>
+          <w:lang w:eastAsia="es-ES"/>
+        </w:rPr>
+      </w:pPr>
+      <w:r>
+        <w:rPr>
+          <w:rFonts w:eastAsia="Times New Roman" w:cstheme="minorHAnsi"/>
+          <w:kern w:val="36"/>
+          <w:sz w:val="24"/>
+          <w:szCs w:val="24"/>
+          <w:lang w:eastAsia="es-ES"/>
+        </w:rPr>
+        <w:t>Esta tarea no tuvo n</w:t>
+      </w:r>
+      <w:r>
+        <w:rPr>
+          <w:rFonts w:eastAsia="Times New Roman" w:cstheme="minorHAnsi"/>
+          <w:kern w:val="36"/>
+          <w:sz w:val="24"/>
+          <w:szCs w:val="24"/>
+          <w:lang w:eastAsia="es-ES"/>
+        </w:rPr>
+        <w:t xml:space="preserve">inguna complicación debido a la simplicidad de la tarea. </w:t>
+      </w:r>
+      <w:r>
+        <w:rPr>
+          <w:rFonts w:eastAsia="Times New Roman" w:cstheme="minorHAnsi"/>
+          <w:kern w:val="36"/>
+          <w:sz w:val="24"/>
+          <w:szCs w:val="24"/>
+          <w:lang w:eastAsia="es-ES"/>
+        </w:rPr>
+        <w:t>Bastó con</w:t>
+      </w:r>
+      <w:r>
+        <w:rPr>
+          <w:rFonts w:eastAsia="Times New Roman" w:cstheme="minorHAnsi"/>
+          <w:kern w:val="36"/>
+          <w:sz w:val="24"/>
+          <w:szCs w:val="24"/>
+          <w:lang w:eastAsia="es-ES"/>
+        </w:rPr>
+        <w:t xml:space="preserve"> localizar el archivo que contenía los mensajes</w:t>
+      </w:r>
+      <w:r>
+        <w:rPr>
+          <w:rFonts w:eastAsia="Times New Roman" w:cstheme="minorHAnsi"/>
+          <w:kern w:val="36"/>
+          <w:sz w:val="24"/>
+          <w:szCs w:val="24"/>
+          <w:lang w:eastAsia="es-ES"/>
+        </w:rPr>
+        <w:t xml:space="preserve"> y modificar el mensaje de </w:t>
+      </w:r>
+      <w:proofErr w:type="spellStart"/>
+      <w:r>
+        <w:rPr>
+          <w:rFonts w:eastAsia="Times New Roman" w:cstheme="minorHAnsi"/>
+          <w:kern w:val="36"/>
+          <w:sz w:val="24"/>
+          <w:szCs w:val="24"/>
+          <w:lang w:eastAsia="es-ES"/>
+        </w:rPr>
+        <w:t>Welcome</w:t>
+      </w:r>
+      <w:proofErr w:type="spellEnd"/>
+      <w:r>
+        <w:rPr>
+          <w:rFonts w:eastAsia="Times New Roman" w:cstheme="minorHAnsi"/>
+          <w:kern w:val="36"/>
+          <w:sz w:val="24"/>
+          <w:szCs w:val="24"/>
+          <w:lang w:eastAsia="es-ES"/>
+        </w:rPr>
+        <w:t xml:space="preserve"> por el indicado en la tarea.</w:t>
+      </w:r>
+    </w:p>
+    <w:p>
+      <w:pPr>
+        <w:shd w:val="clear" w:color="auto" w:fill="FFFFFF"/>
+        <w:spacing w:after="0" w:line="240" w:lineRule="auto"/>
+        <w:outlineLvl w:val="0"/>
+        <w:rPr>
+          <w:rFonts w:eastAsia="Times New Roman" w:cstheme="minorHAnsi"/>
+          <w:b/>
+          <w:kern w:val="36"/>
+          <w:sz w:val="24"/>
+          <w:szCs w:val="24"/>
+          <w:lang w:eastAsia="es-ES"/>
+        </w:rPr>
+      </w:pPr>
+    </w:p>
+    <w:p>
+      <w:pPr>
+        <w:shd w:val="clear" w:color="auto" w:fill="FFFFFF"/>
+        <w:spacing w:after="0" w:line="240" w:lineRule="auto"/>
+        <w:outlineLvl w:val="0"/>
+        <w:rPr>
+          <w:rFonts w:eastAsia="Times New Roman" w:cstheme="minorHAnsi"/>
+          <w:b/>
+          <w:kern w:val="36"/>
+          <w:sz w:val="24"/>
+          <w:szCs w:val="24"/>
+          <w:lang w:eastAsia="es-ES"/>
         </w:rPr>
       </w:pPr>
     </w:p>
@@ -485,7 +610,29 @@
           <w:szCs w:val="24"/>
           <w:lang w:eastAsia="es-ES"/>
         </w:rPr>
-        <w:t>Esta tarea nos generó algunos problemas al principio. Comenzamos por crear un controlador que eliminase a un propietario, con su correspondiente servicio en las clases ClinicService.java y ClinicServiceImpl.java, y el método al que llama en el repositorio OwnerRepository.java. En dicho repositorio, el método que elimina a un propietario recibía un objeto de tipo Owner como parámetro.</w:t>
+        <w:t xml:space="preserve">Esta tarea nos generó algunos problemas al principio. Comenzamos por crear un controlador que eliminase a un propietario, con su correspondiente servicio en las clases ClinicService.java y ClinicServiceImpl.java, y el método al que llama en el repositorio OwnerRepository.java. En dicho repositorio, el método que elimina a un propietario recibía un objeto de tipo </w:t>
+      </w:r>
+      <w:proofErr w:type="spellStart"/>
+      <w:r>
+        <w:rPr>
+          <w:rFonts w:eastAsia="Times New Roman" w:cstheme="minorHAnsi"/>
+          <w:kern w:val="36"/>
+          <w:sz w:val="24"/>
+          <w:szCs w:val="24"/>
+          <w:lang w:eastAsia="es-ES"/>
+        </w:rPr>
+        <w:t>Owner</w:t>
+      </w:r>
+      <w:proofErr w:type="spellEnd"/>
+      <w:r>
+        <w:rPr>
+          <w:rFonts w:eastAsia="Times New Roman" w:cstheme="minorHAnsi"/>
+          <w:kern w:val="36"/>
+          <w:sz w:val="24"/>
+          <w:szCs w:val="24"/>
+          <w:lang w:eastAsia="es-ES"/>
+        </w:rPr>
+        <w:t xml:space="preserve"> como parámetro.</w:t>
       </w:r>
     </w:p>
     <w:p>
@@ -533,32 +680,120 @@
           <w:szCs w:val="24"/>
           <w:lang w:eastAsia="es-ES"/>
         </w:rPr>
-        <w:t xml:space="preserve">Finalmente, nuestra solución llegó al cambiar el parámetro que recibía el método de eliminación del repositorio, al cuál ahora le pasamos el id del propietario que queremos borrar, es decir, tipo int. </w:t>
-      </w:r>
-    </w:p>
-    <w:p>
-      <w:pPr>
-        <w:shd w:val="clear" w:color="auto" w:fill="FFFFFF"/>
-        <w:spacing w:after="0" w:line="240" w:lineRule="auto"/>
-        <w:outlineLvl w:val="0"/>
-        <w:rPr>
-          <w:rFonts w:eastAsia="Times New Roman" w:cstheme="minorHAnsi"/>
-          <w:b/>
-          <w:kern w:val="36"/>
-          <w:sz w:val="24"/>
-          <w:szCs w:val="24"/>
-          <w:lang w:eastAsia="es-ES"/>
-        </w:rPr>
-      </w:pPr>
-      <w:r>
-        <w:rPr>
-          <w:rFonts w:eastAsia="Times New Roman" w:cstheme="minorHAnsi"/>
-          <w:kern w:val="36"/>
-          <w:sz w:val="24"/>
-          <w:szCs w:val="24"/>
-          <w:lang w:eastAsia="es-ES"/>
-        </w:rPr>
-        <w:t>Este cambio fue un éxito, y a partir de ahí, implementamos de la misma manera la funcionalidad de eliminación en Vet y en Pet.</w:t>
+        <w:t xml:space="preserve">Finalmente, nuestra solución llegó al cambiar el parámetro que recibía el método de eliminación del repositorio, al </w:t>
+      </w:r>
+      <w:proofErr w:type="spellStart"/>
+      <w:r>
+        <w:rPr>
+          <w:rFonts w:eastAsia="Times New Roman" w:cstheme="minorHAnsi"/>
+          <w:kern w:val="36"/>
+          <w:sz w:val="24"/>
+          <w:szCs w:val="24"/>
+          <w:lang w:eastAsia="es-ES"/>
+        </w:rPr>
+        <w:t>cuál</w:t>
+      </w:r>
+      <w:proofErr w:type="spellEnd"/>
+      <w:r>
+        <w:rPr>
+          <w:rFonts w:eastAsia="Times New Roman" w:cstheme="minorHAnsi"/>
+          <w:kern w:val="36"/>
+          <w:sz w:val="24"/>
+          <w:szCs w:val="24"/>
+          <w:lang w:eastAsia="es-ES"/>
+        </w:rPr>
+        <w:t xml:space="preserve"> ahora le pasamos el id del propietario que queremos borrar, es decir, tipo </w:t>
+      </w:r>
+      <w:proofErr w:type="spellStart"/>
+      <w:r>
+        <w:rPr>
+          <w:rFonts w:eastAsia="Times New Roman" w:cstheme="minorHAnsi"/>
+          <w:kern w:val="36"/>
+          <w:sz w:val="24"/>
+          <w:szCs w:val="24"/>
+          <w:lang w:eastAsia="es-ES"/>
+        </w:rPr>
+        <w:t>int</w:t>
+      </w:r>
+      <w:proofErr w:type="spellEnd"/>
+      <w:r>
+        <w:rPr>
+          <w:rFonts w:eastAsia="Times New Roman" w:cstheme="minorHAnsi"/>
+          <w:kern w:val="36"/>
+          <w:sz w:val="24"/>
+          <w:szCs w:val="24"/>
+          <w:lang w:eastAsia="es-ES"/>
+        </w:rPr>
+        <w:t xml:space="preserve">. </w:t>
+      </w:r>
+    </w:p>
+    <w:p>
+      <w:pPr>
+        <w:shd w:val="clear" w:color="auto" w:fill="FFFFFF"/>
+        <w:spacing w:after="0" w:line="240" w:lineRule="auto"/>
+        <w:outlineLvl w:val="0"/>
+        <w:rPr>
+          <w:rFonts w:eastAsia="Times New Roman" w:cstheme="minorHAnsi"/>
+          <w:b/>
+          <w:kern w:val="36"/>
+          <w:sz w:val="24"/>
+          <w:szCs w:val="24"/>
+          <w:lang w:eastAsia="es-ES"/>
+        </w:rPr>
+      </w:pPr>
+      <w:r>
+        <w:rPr>
+          <w:rFonts w:eastAsia="Times New Roman" w:cstheme="minorHAnsi"/>
+          <w:kern w:val="36"/>
+          <w:sz w:val="24"/>
+          <w:szCs w:val="24"/>
+          <w:lang w:eastAsia="es-ES"/>
+        </w:rPr>
+        <w:t xml:space="preserve">Este cambio fue un éxito, y a partir de ahí, implementamos de la misma manera la funcionalidad de eliminación en </w:t>
+      </w:r>
+      <w:proofErr w:type="spellStart"/>
+      <w:r>
+        <w:rPr>
+          <w:rFonts w:eastAsia="Times New Roman" w:cstheme="minorHAnsi"/>
+          <w:kern w:val="36"/>
+          <w:sz w:val="24"/>
+          <w:szCs w:val="24"/>
+          <w:lang w:eastAsia="es-ES"/>
+        </w:rPr>
+        <w:t>Vet</w:t>
+      </w:r>
+      <w:proofErr w:type="spellEnd"/>
+      <w:r>
+        <w:rPr>
+          <w:rFonts w:eastAsia="Times New Roman" w:cstheme="minorHAnsi"/>
+          <w:kern w:val="36"/>
+          <w:sz w:val="24"/>
+          <w:szCs w:val="24"/>
+          <w:lang w:eastAsia="es-ES"/>
+        </w:rPr>
+        <w:t xml:space="preserve"> y en </w:t>
+      </w:r>
+      <w:proofErr w:type="spellStart"/>
+      <w:r>
+        <w:rPr>
+          <w:rFonts w:eastAsia="Times New Roman" w:cstheme="minorHAnsi"/>
+          <w:kern w:val="36"/>
+          <w:sz w:val="24"/>
+          <w:szCs w:val="24"/>
+          <w:lang w:eastAsia="es-ES"/>
+        </w:rPr>
+        <w:t>Pet</w:t>
+      </w:r>
+      <w:proofErr w:type="spellEnd"/>
+      <w:r>
+        <w:rPr>
+          <w:rFonts w:eastAsia="Times New Roman" w:cstheme="minorHAnsi"/>
+          <w:kern w:val="36"/>
+          <w:sz w:val="24"/>
+          <w:szCs w:val="24"/>
+          <w:lang w:eastAsia="es-ES"/>
+        </w:rPr>
+        <w:t>.</w:t>
       </w:r>
     </w:p>
     <w:p>
@@ -714,6 +949,7 @@
         </w:rPr>
         <w:t>Para realizarla no tuvimos más que usar el comando &lt;</w:t>
       </w:r>
+      <w:proofErr w:type="spellStart"/>
       <w:proofErr w:type="gramStart"/>
       <w:r>
         <w:rPr>
@@ -725,6 +961,7 @@
         </w:rPr>
         <w:t>fmt:message</w:t>
       </w:r>
+      <w:proofErr w:type="spellEnd"/>
       <w:proofErr w:type="gramEnd"/>
       <w:r>
         <w:rPr>
@@ -734,7 +971,51 @@
           <w:szCs w:val="24"/>
           <w:lang w:eastAsia="es-ES"/>
         </w:rPr>
-        <w:t xml:space="preserve"> key=”Expresión o palabra a traducir”/&gt; y escribir esa palabra dentro del archivo message_es.properties con su correspondiente traducción.</w:t>
+        <w:t xml:space="preserve"> </w:t>
+      </w:r>
+      <w:proofErr w:type="spellStart"/>
+      <w:r>
+        <w:rPr>
+          <w:rFonts w:eastAsia="Times New Roman" w:cstheme="minorHAnsi"/>
+          <w:kern w:val="36"/>
+          <w:sz w:val="24"/>
+          <w:szCs w:val="24"/>
+          <w:lang w:eastAsia="es-ES"/>
+        </w:rPr>
+        <w:t>key</w:t>
+      </w:r>
+      <w:proofErr w:type="spellEnd"/>
+      <w:r>
+        <w:rPr>
+          <w:rFonts w:eastAsia="Times New Roman" w:cstheme="minorHAnsi"/>
+          <w:kern w:val="36"/>
+          <w:sz w:val="24"/>
+          <w:szCs w:val="24"/>
+          <w:lang w:eastAsia="es-ES"/>
+        </w:rPr>
+        <w:t xml:space="preserve">=”Expresión o palabra a traducir”/&gt; y escribir esa palabra dentro del archivo </w:t>
+      </w:r>
+      <w:proofErr w:type="spellStart"/>
+      <w:r>
+        <w:rPr>
+          <w:rFonts w:eastAsia="Times New Roman" w:cstheme="minorHAnsi"/>
+          <w:kern w:val="36"/>
+          <w:sz w:val="24"/>
+          <w:szCs w:val="24"/>
+          <w:lang w:eastAsia="es-ES"/>
+        </w:rPr>
+        <w:t>message_es.properties</w:t>
+      </w:r>
+      <w:proofErr w:type="spellEnd"/>
+      <w:r>
+        <w:rPr>
+          <w:rFonts w:eastAsia="Times New Roman" w:cstheme="minorHAnsi"/>
+          <w:kern w:val="36"/>
+          <w:sz w:val="24"/>
+          <w:szCs w:val="24"/>
+          <w:lang w:eastAsia="es-ES"/>
+        </w:rPr>
+        <w:t xml:space="preserve"> con su correspondiente traducción.</w:t>
       </w:r>
     </w:p>
     <w:p>
@@ -760,6 +1041,7 @@
         </w:rPr>
         <w:t xml:space="preserve"> Al haber expresiones que fueron acotadas en una </w:t>
       </w:r>
+      <w:proofErr w:type="spellStart"/>
       <w:proofErr w:type="gramStart"/>
       <w:r>
         <w:rPr>
@@ -771,6 +1053,7 @@
         </w:rPr>
         <w:t>palabra,usando</w:t>
       </w:r>
+      <w:proofErr w:type="spellEnd"/>
       <w:proofErr w:type="gramEnd"/>
       <w:r>
         <w:rPr>
@@ -780,7 +1063,51 @@
           <w:szCs w:val="24"/>
           <w:lang w:eastAsia="es-ES"/>
         </w:rPr>
-        <w:t xml:space="preserve"> la notación camelCase, estas se encuentran también expresadas en el message.properties con su equivalencia.</w:t>
+        <w:t xml:space="preserve"> la notación </w:t>
+      </w:r>
+      <w:proofErr w:type="spellStart"/>
+      <w:r>
+        <w:rPr>
+          <w:rFonts w:eastAsia="Times New Roman" w:cstheme="minorHAnsi"/>
+          <w:kern w:val="36"/>
+          <w:sz w:val="24"/>
+          <w:szCs w:val="24"/>
+          <w:lang w:eastAsia="es-ES"/>
+        </w:rPr>
+        <w:t>camelCase</w:t>
+      </w:r>
+      <w:proofErr w:type="spellEnd"/>
+      <w:r>
+        <w:rPr>
+          <w:rFonts w:eastAsia="Times New Roman" w:cstheme="minorHAnsi"/>
+          <w:kern w:val="36"/>
+          <w:sz w:val="24"/>
+          <w:szCs w:val="24"/>
+          <w:lang w:eastAsia="es-ES"/>
+        </w:rPr>
+        <w:t xml:space="preserve">, estas se encuentran también expresadas en el </w:t>
+      </w:r>
+      <w:proofErr w:type="spellStart"/>
+      <w:r>
+        <w:rPr>
+          <w:rFonts w:eastAsia="Times New Roman" w:cstheme="minorHAnsi"/>
+          <w:kern w:val="36"/>
+          <w:sz w:val="24"/>
+          <w:szCs w:val="24"/>
+          <w:lang w:eastAsia="es-ES"/>
+        </w:rPr>
+        <w:t>message.properties</w:t>
+      </w:r>
+      <w:proofErr w:type="spellEnd"/>
+      <w:r>
+        <w:rPr>
+          <w:rFonts w:eastAsia="Times New Roman" w:cstheme="minorHAnsi"/>
+          <w:kern w:val="36"/>
+          <w:sz w:val="24"/>
+          <w:szCs w:val="24"/>
+          <w:lang w:eastAsia="es-ES"/>
+        </w:rPr>
+        <w:t xml:space="preserve"> con su equivalencia.</w:t>
       </w:r>
     </w:p>
     <w:p>
@@ -906,7 +1233,31 @@
           <w:szCs w:val="24"/>
           <w:lang w:eastAsia="es-ES"/>
         </w:rPr>
-        <w:t>en el fichero petclinic.less un estilo exclusivo para ella, utilizando la id de dicha tabla.</w:t>
+        <w:t xml:space="preserve">en el fichero </w:t>
+      </w:r>
+      <w:proofErr w:type="spellStart"/>
+      <w:r>
+        <w:rPr>
+          <w:rFonts w:eastAsia="Times New Roman" w:cstheme="minorHAnsi"/>
+          <w:color w:val="24292E"/>
+          <w:kern w:val="36"/>
+          <w:sz w:val="24"/>
+          <w:szCs w:val="24"/>
+          <w:lang w:eastAsia="es-ES"/>
+        </w:rPr>
+        <w:t>petclinic.less</w:t>
+      </w:r>
+      <w:proofErr w:type="spellEnd"/>
+      <w:r>
+        <w:rPr>
+          <w:rFonts w:eastAsia="Times New Roman" w:cstheme="minorHAnsi"/>
+          <w:color w:val="24292E"/>
+          <w:kern w:val="36"/>
+          <w:sz w:val="24"/>
+          <w:szCs w:val="24"/>
+          <w:lang w:eastAsia="es-ES"/>
+        </w:rPr>
+        <w:t xml:space="preserve"> un estilo exclusivo para ella, utilizando la id de dicha tabla.</w:t>
       </w:r>
     </w:p>
     <w:p>
@@ -1164,12 +1515,218 @@
       <w:pPr>
         <w:shd w:val="clear" w:color="auto" w:fill="FFFFFF"/>
         <w:spacing w:after="0" w:line="240" w:lineRule="auto"/>
-        <w:jc w:val="center"/>
-        <w:outlineLvl w:val="0"/>
-        <w:rPr>
-          <w:rFonts w:eastAsia="Times New Roman" w:cstheme="minorHAnsi"/>
-          <w:b/>
-          <w:color w:val="FF0000"/>
+        <w:outlineLvl w:val="0"/>
+        <w:rPr>
+          <w:rFonts w:eastAsia="Times New Roman" w:cstheme="minorHAnsi"/>
+          <w:kern w:val="36"/>
+          <w:sz w:val="24"/>
+          <w:szCs w:val="24"/>
+          <w:lang w:eastAsia="es-ES"/>
+        </w:rPr>
+      </w:pPr>
+      <w:r>
+        <w:rPr>
+          <w:rFonts w:eastAsia="Times New Roman" w:cstheme="minorHAnsi"/>
+          <w:kern w:val="36"/>
+          <w:sz w:val="24"/>
+          <w:szCs w:val="24"/>
+          <w:lang w:eastAsia="es-ES"/>
+        </w:rPr>
+        <w:t>Pese a que esta t</w:t>
+      </w:r>
+      <w:r>
+        <w:rPr>
+          <w:rFonts w:eastAsia="Times New Roman" w:cstheme="minorHAnsi"/>
+          <w:kern w:val="36"/>
+          <w:sz w:val="24"/>
+          <w:szCs w:val="24"/>
+          <w:lang w:eastAsia="es-ES"/>
+        </w:rPr>
+        <w:t xml:space="preserve">area no es muy compleja en </w:t>
+      </w:r>
+      <w:r>
+        <w:rPr>
+          <w:rFonts w:eastAsia="Times New Roman" w:cstheme="minorHAnsi"/>
+          <w:kern w:val="36"/>
+          <w:sz w:val="24"/>
+          <w:szCs w:val="24"/>
+          <w:lang w:eastAsia="es-ES"/>
+        </w:rPr>
+        <w:t xml:space="preserve">la parte de </w:t>
+      </w:r>
+      <w:r>
+        <w:rPr>
+          <w:rFonts w:eastAsia="Times New Roman" w:cstheme="minorHAnsi"/>
+          <w:kern w:val="36"/>
+          <w:sz w:val="24"/>
+          <w:szCs w:val="24"/>
+          <w:lang w:eastAsia="es-ES"/>
+        </w:rPr>
+        <w:t xml:space="preserve">código, solo teniendo que modificar los archivos </w:t>
+      </w:r>
+      <w:proofErr w:type="spellStart"/>
+      <w:r>
+        <w:rPr>
+          <w:rFonts w:eastAsia="Times New Roman" w:cstheme="minorHAnsi"/>
+          <w:kern w:val="36"/>
+          <w:sz w:val="24"/>
+          <w:szCs w:val="24"/>
+          <w:lang w:eastAsia="es-ES"/>
+        </w:rPr>
+        <w:t>less</w:t>
+      </w:r>
+      <w:proofErr w:type="spellEnd"/>
+      <w:r>
+        <w:rPr>
+          <w:rFonts w:eastAsia="Times New Roman" w:cstheme="minorHAnsi"/>
+          <w:kern w:val="36"/>
+          <w:sz w:val="24"/>
+          <w:szCs w:val="24"/>
+          <w:lang w:eastAsia="es-ES"/>
+        </w:rPr>
+        <w:t xml:space="preserve"> que contienen </w:t>
+      </w:r>
+      <w:r>
+        <w:rPr>
+          <w:rFonts w:eastAsia="Times New Roman" w:cstheme="minorHAnsi"/>
+          <w:kern w:val="36"/>
+          <w:sz w:val="24"/>
+          <w:szCs w:val="24"/>
+          <w:lang w:eastAsia="es-ES"/>
+        </w:rPr>
+        <w:t xml:space="preserve">los estilos de la web y modificando la cabecera para cambiar el logo. La </w:t>
+      </w:r>
+      <w:r>
+        <w:rPr>
+          <w:rFonts w:eastAsia="Times New Roman" w:cstheme="minorHAnsi"/>
+          <w:kern w:val="36"/>
+          <w:sz w:val="24"/>
+          <w:szCs w:val="24"/>
+          <w:lang w:eastAsia="es-ES"/>
+        </w:rPr>
+        <w:t xml:space="preserve">complicación que nos surgió fue conseguir una buena combinación de tanto colores como de un logo que </w:t>
+      </w:r>
+      <w:r>
+        <w:rPr>
+          <w:rFonts w:eastAsia="Times New Roman" w:cstheme="minorHAnsi"/>
+          <w:kern w:val="36"/>
+          <w:sz w:val="24"/>
+          <w:szCs w:val="24"/>
+          <w:lang w:eastAsia="es-ES"/>
+        </w:rPr>
+        <w:t>representase bien la web.</w:t>
+      </w:r>
+      <w:r>
+        <w:rPr>
+          <w:rFonts w:eastAsia="Times New Roman" w:cstheme="minorHAnsi"/>
+          <w:kern w:val="36"/>
+          <w:sz w:val="24"/>
+          <w:szCs w:val="24"/>
+          <w:lang w:eastAsia="es-ES"/>
+        </w:rPr>
+        <w:t xml:space="preserve"> </w:t>
+      </w:r>
+    </w:p>
+    <w:p>
+      <w:pPr>
+        <w:shd w:val="clear" w:color="auto" w:fill="FFFFFF"/>
+        <w:spacing w:after="0" w:line="240" w:lineRule="auto"/>
+        <w:outlineLvl w:val="0"/>
+        <w:rPr>
+          <w:rFonts w:eastAsia="Times New Roman" w:cstheme="minorHAnsi"/>
+          <w:kern w:val="36"/>
+          <w:sz w:val="24"/>
+          <w:szCs w:val="24"/>
+          <w:lang w:eastAsia="es-ES"/>
+        </w:rPr>
+      </w:pPr>
+      <w:r>
+        <w:rPr>
+          <w:rFonts w:eastAsia="Times New Roman" w:cstheme="minorHAnsi"/>
+          <w:kern w:val="36"/>
+          <w:sz w:val="24"/>
+          <w:szCs w:val="24"/>
+          <w:lang w:eastAsia="es-ES"/>
+        </w:rPr>
+        <w:lastRenderedPageBreak/>
+        <w:t xml:space="preserve">Al final decidimos mantener el estilo </w:t>
+      </w:r>
+      <w:r>
+        <w:rPr>
+          <w:rFonts w:eastAsia="Times New Roman" w:cstheme="minorHAnsi"/>
+          <w:kern w:val="36"/>
+          <w:sz w:val="24"/>
+          <w:szCs w:val="24"/>
+          <w:lang w:eastAsia="es-ES"/>
+        </w:rPr>
+        <w:t xml:space="preserve">que tenia antes la web combinando varias tonalidades de marrón y </w:t>
+      </w:r>
+      <w:r>
+        <w:rPr>
+          <w:rFonts w:eastAsia="Times New Roman" w:cstheme="minorHAnsi"/>
+          <w:kern w:val="36"/>
+          <w:sz w:val="24"/>
+          <w:szCs w:val="24"/>
+          <w:lang w:eastAsia="es-ES"/>
+        </w:rPr>
+        <w:t>seleccionar un logo muy representativo de la web, manteniéndolo en las mismas posiciones que el logo antiguo</w:t>
+      </w:r>
+      <w:r>
+        <w:rPr>
+          <w:rFonts w:eastAsia="Times New Roman" w:cstheme="minorHAnsi"/>
+          <w:kern w:val="36"/>
+          <w:sz w:val="24"/>
+          <w:szCs w:val="24"/>
+          <w:lang w:eastAsia="es-ES"/>
+        </w:rPr>
+        <w:t xml:space="preserve">. Por ultimo variamos la imagen principal de la web ya que una foto con fondo blanco </w:t>
+      </w:r>
+      <w:r>
+        <w:rPr>
+          <w:rFonts w:eastAsia="Times New Roman" w:cstheme="minorHAnsi"/>
+          <w:kern w:val="36"/>
+          <w:sz w:val="24"/>
+          <w:szCs w:val="24"/>
+          <w:lang w:eastAsia="es-ES"/>
+        </w:rPr>
+        <w:t xml:space="preserve">no </w:t>
+      </w:r>
+      <w:r>
+        <w:rPr>
+          <w:rFonts w:eastAsia="Times New Roman" w:cstheme="minorHAnsi"/>
+          <w:kern w:val="36"/>
+          <w:sz w:val="24"/>
+          <w:szCs w:val="24"/>
+          <w:lang w:eastAsia="es-ES"/>
+        </w:rPr>
+        <w:t>encajaba con el estilo que queríamos obtener.</w:t>
+      </w:r>
+      <w:bookmarkStart w:id="0" w:name="_GoBack"/>
+      <w:bookmarkEnd w:id="0"/>
+    </w:p>
+    <w:p>
+      <w:pPr>
+        <w:shd w:val="clear" w:color="auto" w:fill="FFFFFF"/>
+        <w:spacing w:after="0" w:line="240" w:lineRule="auto"/>
+        <w:outlineLvl w:val="0"/>
+        <w:rPr>
+          <w:rFonts w:eastAsia="Times New Roman" w:cstheme="minorHAnsi"/>
+          <w:b/>
+          <w:kern w:val="36"/>
+          <w:sz w:val="24"/>
+          <w:szCs w:val="24"/>
+          <w:lang w:eastAsia="es-ES"/>
+        </w:rPr>
+      </w:pPr>
+    </w:p>
+    <w:p>
+      <w:pPr>
+        <w:shd w:val="clear" w:color="auto" w:fill="FFFFFF"/>
+        <w:spacing w:after="0" w:line="240" w:lineRule="auto"/>
+        <w:outlineLvl w:val="0"/>
+        <w:rPr>
+          <w:rFonts w:eastAsia="Times New Roman" w:cstheme="minorHAnsi"/>
+          <w:b/>
           <w:kern w:val="36"/>
           <w:sz w:val="24"/>
           <w:szCs w:val="24"/>
@@ -1180,20 +1737,14 @@
         <w:rPr>
           <w:rFonts w:eastAsia="Times New Roman" w:cstheme="minorHAnsi"/>
           <w:b/>
-          <w:color w:val="FF0000"/>
           <w:kern w:val="36"/>
           <w:sz w:val="24"/>
           <w:szCs w:val="24"/>
           <w:lang w:val="en-US" w:eastAsia="es-ES"/>
         </w:rPr>
-        <w:t>POR COMPLETAR</w:t>
-      </w:r>
-    </w:p>
-    <w:p>
-      <w:pPr>
-        <w:shd w:val="clear" w:color="auto" w:fill="FFFFFF"/>
-        <w:spacing w:after="0" w:line="240" w:lineRule="auto"/>
-        <w:outlineLvl w:val="0"/>
+        <w:t xml:space="preserve">h) </w:t>
+      </w:r>
+      <w:r>
         <w:rPr>
           <w:rFonts w:eastAsia="Times New Roman" w:cstheme="minorHAnsi"/>
           <w:b/>
@@ -1202,13 +1753,9 @@
           <w:szCs w:val="24"/>
           <w:lang w:val="en-US" w:eastAsia="es-ES"/>
         </w:rPr>
-      </w:pPr>
-    </w:p>
-    <w:p>
-      <w:pPr>
-        <w:shd w:val="clear" w:color="auto" w:fill="FFFFFF"/>
-        <w:spacing w:after="0" w:line="240" w:lineRule="auto"/>
-        <w:outlineLvl w:val="0"/>
+        <w:t>Add creation and editing support to veterinarians.</w:t>
+      </w:r>
+      <w:r>
         <w:rPr>
           <w:rFonts w:eastAsia="Times New Roman" w:cstheme="minorHAnsi"/>
           <w:b/>
@@ -1217,16 +1764,25 @@
           <w:szCs w:val="24"/>
           <w:lang w:val="en-US" w:eastAsia="es-ES"/>
         </w:rPr>
-      </w:pPr>
-    </w:p>
-    <w:p>
-      <w:pPr>
-        <w:shd w:val="clear" w:color="auto" w:fill="FFFFFF"/>
-        <w:spacing w:after="0" w:line="240" w:lineRule="auto"/>
-        <w:outlineLvl w:val="0"/>
-        <w:rPr>
-          <w:rFonts w:eastAsia="Times New Roman" w:cstheme="minorHAnsi"/>
-          <w:b/>
+        <w:t xml:space="preserve"> </w:t>
+      </w:r>
+      <w:r>
+        <w:rPr>
+          <w:b/>
+          <w:color w:val="00B050"/>
+          <w:sz w:val="24"/>
+          <w:lang w:val="en-US"/>
+        </w:rPr>
+        <w:t>(EXTRA CRITERIA)</w:t>
+      </w:r>
+    </w:p>
+    <w:p>
+      <w:pPr>
+        <w:shd w:val="clear" w:color="auto" w:fill="FFFFFF"/>
+        <w:spacing w:after="0" w:line="240" w:lineRule="auto"/>
+        <w:outlineLvl w:val="0"/>
+        <w:rPr>
+          <w:rFonts w:eastAsia="Times New Roman" w:cstheme="minorHAnsi"/>
           <w:kern w:val="36"/>
           <w:sz w:val="24"/>
           <w:szCs w:val="24"/>
@@ -1241,167 +1797,6 @@
         <w:outlineLvl w:val="0"/>
         <w:rPr>
           <w:rFonts w:eastAsia="Times New Roman" w:cstheme="minorHAnsi"/>
-          <w:b/>
-          <w:kern w:val="36"/>
-          <w:sz w:val="24"/>
-          <w:szCs w:val="24"/>
-          <w:lang w:val="en-US" w:eastAsia="es-ES"/>
-        </w:rPr>
-      </w:pPr>
-    </w:p>
-    <w:p>
-      <w:pPr>
-        <w:shd w:val="clear" w:color="auto" w:fill="FFFFFF"/>
-        <w:spacing w:after="0" w:line="240" w:lineRule="auto"/>
-        <w:outlineLvl w:val="0"/>
-        <w:rPr>
-          <w:rFonts w:eastAsia="Times New Roman" w:cstheme="minorHAnsi"/>
-          <w:b/>
-          <w:kern w:val="36"/>
-          <w:sz w:val="24"/>
-          <w:szCs w:val="24"/>
-          <w:lang w:val="en-US" w:eastAsia="es-ES"/>
-        </w:rPr>
-      </w:pPr>
-    </w:p>
-    <w:p>
-      <w:pPr>
-        <w:shd w:val="clear" w:color="auto" w:fill="FFFFFF"/>
-        <w:spacing w:after="0" w:line="240" w:lineRule="auto"/>
-        <w:outlineLvl w:val="0"/>
-        <w:rPr>
-          <w:rFonts w:eastAsia="Times New Roman" w:cstheme="minorHAnsi"/>
-          <w:b/>
-          <w:kern w:val="36"/>
-          <w:sz w:val="24"/>
-          <w:szCs w:val="24"/>
-          <w:lang w:val="en-US" w:eastAsia="es-ES"/>
-        </w:rPr>
-      </w:pPr>
-    </w:p>
-    <w:p>
-      <w:pPr>
-        <w:shd w:val="clear" w:color="auto" w:fill="FFFFFF"/>
-        <w:spacing w:after="0" w:line="240" w:lineRule="auto"/>
-        <w:outlineLvl w:val="0"/>
-        <w:rPr>
-          <w:rFonts w:eastAsia="Times New Roman" w:cstheme="minorHAnsi"/>
-          <w:b/>
-          <w:kern w:val="36"/>
-          <w:sz w:val="24"/>
-          <w:szCs w:val="24"/>
-          <w:lang w:val="en-US" w:eastAsia="es-ES"/>
-        </w:rPr>
-      </w:pPr>
-    </w:p>
-    <w:p>
-      <w:pPr>
-        <w:shd w:val="clear" w:color="auto" w:fill="FFFFFF"/>
-        <w:spacing w:after="0" w:line="240" w:lineRule="auto"/>
-        <w:outlineLvl w:val="0"/>
-        <w:rPr>
-          <w:rFonts w:eastAsia="Times New Roman" w:cstheme="minorHAnsi"/>
-          <w:b/>
-          <w:kern w:val="36"/>
-          <w:sz w:val="24"/>
-          <w:szCs w:val="24"/>
-          <w:lang w:val="en-US" w:eastAsia="es-ES"/>
-        </w:rPr>
-      </w:pPr>
-    </w:p>
-    <w:p>
-      <w:pPr>
-        <w:shd w:val="clear" w:color="auto" w:fill="FFFFFF"/>
-        <w:spacing w:after="0" w:line="240" w:lineRule="auto"/>
-        <w:outlineLvl w:val="0"/>
-        <w:rPr>
-          <w:rFonts w:eastAsia="Times New Roman" w:cstheme="minorHAnsi"/>
-          <w:b/>
-          <w:kern w:val="36"/>
-          <w:sz w:val="24"/>
-          <w:szCs w:val="24"/>
-          <w:lang w:val="en-US" w:eastAsia="es-ES"/>
-        </w:rPr>
-      </w:pPr>
-    </w:p>
-    <w:p>
-      <w:pPr>
-        <w:shd w:val="clear" w:color="auto" w:fill="FFFFFF"/>
-        <w:spacing w:after="0" w:line="240" w:lineRule="auto"/>
-        <w:outlineLvl w:val="0"/>
-        <w:rPr>
-          <w:rFonts w:eastAsia="Times New Roman" w:cstheme="minorHAnsi"/>
-          <w:b/>
-          <w:kern w:val="36"/>
-          <w:sz w:val="24"/>
-          <w:szCs w:val="24"/>
-          <w:lang w:val="en-US" w:eastAsia="es-ES"/>
-        </w:rPr>
-      </w:pPr>
-      <w:r>
-        <w:rPr>
-          <w:rFonts w:eastAsia="Times New Roman" w:cstheme="minorHAnsi"/>
-          <w:b/>
-          <w:kern w:val="36"/>
-          <w:sz w:val="24"/>
-          <w:szCs w:val="24"/>
-          <w:lang w:val="en-US" w:eastAsia="es-ES"/>
-        </w:rPr>
-        <w:t xml:space="preserve">h) </w:t>
-      </w:r>
-      <w:r>
-        <w:rPr>
-          <w:rFonts w:eastAsia="Times New Roman" w:cstheme="minorHAnsi"/>
-          <w:b/>
-          <w:kern w:val="36"/>
-          <w:sz w:val="24"/>
-          <w:szCs w:val="24"/>
-          <w:lang w:val="en-US" w:eastAsia="es-ES"/>
-        </w:rPr>
-        <w:t>Add creation and editing support to veterinarians.</w:t>
-      </w:r>
-      <w:r>
-        <w:rPr>
-          <w:rFonts w:eastAsia="Times New Roman" w:cstheme="minorHAnsi"/>
-          <w:b/>
-          <w:kern w:val="36"/>
-          <w:sz w:val="24"/>
-          <w:szCs w:val="24"/>
-          <w:lang w:val="en-US" w:eastAsia="es-ES"/>
-        </w:rPr>
-        <w:t xml:space="preserve"> </w:t>
-      </w:r>
-      <w:r>
-        <w:rPr>
-          <w:b/>
-          <w:color w:val="00B050"/>
-          <w:sz w:val="24"/>
-          <w:lang w:val="en-US"/>
-        </w:rPr>
-        <w:t>(EXTRA CRITERIA)</w:t>
-      </w:r>
-    </w:p>
-    <w:p>
-      <w:pPr>
-        <w:shd w:val="clear" w:color="auto" w:fill="FFFFFF"/>
-        <w:spacing w:after="0" w:line="240" w:lineRule="auto"/>
-        <w:outlineLvl w:val="0"/>
-        <w:rPr>
-          <w:rFonts w:eastAsia="Times New Roman" w:cstheme="minorHAnsi"/>
-          <w:kern w:val="36"/>
-          <w:sz w:val="24"/>
-          <w:szCs w:val="24"/>
-          <w:lang w:val="en-US" w:eastAsia="es-ES"/>
-        </w:rPr>
-      </w:pPr>
-    </w:p>
-    <w:p>
-      <w:pPr>
-        <w:shd w:val="clear" w:color="auto" w:fill="FFFFFF"/>
-        <w:spacing w:after="0" w:line="240" w:lineRule="auto"/>
-        <w:outlineLvl w:val="0"/>
-        <w:rPr>
-          <w:rFonts w:eastAsia="Times New Roman" w:cstheme="minorHAnsi"/>
           <w:kern w:val="36"/>
           <w:sz w:val="24"/>
           <w:szCs w:val="24"/>
@@ -1448,31 +1843,97 @@
           <w:szCs w:val="24"/>
           <w:lang w:eastAsia="es-ES"/>
         </w:rPr>
-        <w:t>. Es decir, al crear sólo tendríamos que poner el nombre y los apellidos y el campo de la especialidad iría vacío. Para el otro caso, el de editar, había que tener en cuenta que en el caso de que un veterinario ya tuviera una o varias especialidades asignadas (de la base de datos) deberíamos reasignarles dichas especialidades nuevamente en el controlador POST (cogiendo las ya tenía de la base de datos y seteando de nuevo el campo) dado que siempre le llegaban nulas del formulario.</w:t>
-      </w:r>
-    </w:p>
-    <w:p>
-      <w:pPr>
-        <w:shd w:val="clear" w:color="auto" w:fill="FFFFFF"/>
-        <w:spacing w:after="0" w:line="240" w:lineRule="auto"/>
-        <w:outlineLvl w:val="0"/>
-        <w:rPr>
-          <w:rFonts w:eastAsia="Times New Roman" w:cstheme="minorHAnsi"/>
-          <w:kern w:val="36"/>
-          <w:sz w:val="24"/>
-          <w:szCs w:val="24"/>
-          <w:lang w:eastAsia="es-ES"/>
-        </w:rPr>
-      </w:pPr>
-      <w:r>
-        <w:rPr>
-          <w:rFonts w:eastAsia="Times New Roman" w:cstheme="minorHAnsi"/>
-          <w:kern w:val="36"/>
-          <w:sz w:val="24"/>
-          <w:szCs w:val="24"/>
-          <w:lang w:eastAsia="es-ES"/>
-        </w:rPr>
-        <w:t>Tras investigar un poco más sobre el tema, nos dimos cuenta de que lo hacía falta era un conversor similar al que ya hay en el proyecto (PetTypeFormatter). Luego, lo creamos (SpecialtyFormatter) y resolvimos el problema. Finalmente, pudimos añadir especialidades a los veterinarios tanto en el proceso de creación como en la edición.</w:t>
+        <w:t xml:space="preserve">. Es decir, al crear sólo tendríamos que poner el nombre y los apellidos y el campo de la especialidad iría vacío. Para el otro caso, el de editar, había que tener en cuenta que en el caso de que un veterinario ya tuviera una o varias especialidades asignadas (de la base de datos) deberíamos reasignarles dichas especialidades nuevamente en el controlador POST (cogiendo las ya tenía de la base de datos y </w:t>
+      </w:r>
+      <w:proofErr w:type="spellStart"/>
+      <w:r>
+        <w:rPr>
+          <w:rFonts w:eastAsia="Times New Roman" w:cstheme="minorHAnsi"/>
+          <w:kern w:val="36"/>
+          <w:sz w:val="24"/>
+          <w:szCs w:val="24"/>
+          <w:lang w:eastAsia="es-ES"/>
+        </w:rPr>
+        <w:t>seteando</w:t>
+      </w:r>
+      <w:proofErr w:type="spellEnd"/>
+      <w:r>
+        <w:rPr>
+          <w:rFonts w:eastAsia="Times New Roman" w:cstheme="minorHAnsi"/>
+          <w:kern w:val="36"/>
+          <w:sz w:val="24"/>
+          <w:szCs w:val="24"/>
+          <w:lang w:eastAsia="es-ES"/>
+        </w:rPr>
+        <w:t xml:space="preserve"> de nuevo el campo) dado que siempre le llegaban nulas del formulario.</w:t>
+      </w:r>
+    </w:p>
+    <w:p>
+      <w:pPr>
+        <w:shd w:val="clear" w:color="auto" w:fill="FFFFFF"/>
+        <w:spacing w:after="0" w:line="240" w:lineRule="auto"/>
+        <w:outlineLvl w:val="0"/>
+        <w:rPr>
+          <w:rFonts w:eastAsia="Times New Roman" w:cstheme="minorHAnsi"/>
+          <w:kern w:val="36"/>
+          <w:sz w:val="24"/>
+          <w:szCs w:val="24"/>
+          <w:lang w:eastAsia="es-ES"/>
+        </w:rPr>
+      </w:pPr>
+      <w:r>
+        <w:rPr>
+          <w:rFonts w:eastAsia="Times New Roman" w:cstheme="minorHAnsi"/>
+          <w:kern w:val="36"/>
+          <w:sz w:val="24"/>
+          <w:szCs w:val="24"/>
+          <w:lang w:eastAsia="es-ES"/>
+        </w:rPr>
+        <w:t>Tras investigar un poco más sobre el tema, nos dimos cuenta de que lo hacía falta era un conversor similar al que ya hay en el proyecto (</w:t>
+      </w:r>
+      <w:proofErr w:type="spellStart"/>
+      <w:r>
+        <w:rPr>
+          <w:rFonts w:eastAsia="Times New Roman" w:cstheme="minorHAnsi"/>
+          <w:kern w:val="36"/>
+          <w:sz w:val="24"/>
+          <w:szCs w:val="24"/>
+          <w:lang w:eastAsia="es-ES"/>
+        </w:rPr>
+        <w:t>PetTypeFormatter</w:t>
+      </w:r>
+      <w:proofErr w:type="spellEnd"/>
+      <w:r>
+        <w:rPr>
+          <w:rFonts w:eastAsia="Times New Roman" w:cstheme="minorHAnsi"/>
+          <w:kern w:val="36"/>
+          <w:sz w:val="24"/>
+          <w:szCs w:val="24"/>
+          <w:lang w:eastAsia="es-ES"/>
+        </w:rPr>
+        <w:t>). Luego, lo creamos (</w:t>
+      </w:r>
+      <w:proofErr w:type="spellStart"/>
+      <w:r>
+        <w:rPr>
+          <w:rFonts w:eastAsia="Times New Roman" w:cstheme="minorHAnsi"/>
+          <w:kern w:val="36"/>
+          <w:sz w:val="24"/>
+          <w:szCs w:val="24"/>
+          <w:lang w:eastAsia="es-ES"/>
+        </w:rPr>
+        <w:t>SpecialtyFormatter</w:t>
+      </w:r>
+      <w:proofErr w:type="spellEnd"/>
+      <w:r>
+        <w:rPr>
+          <w:rFonts w:eastAsia="Times New Roman" w:cstheme="minorHAnsi"/>
+          <w:kern w:val="36"/>
+          <w:sz w:val="24"/>
+          <w:szCs w:val="24"/>
+          <w:lang w:eastAsia="es-ES"/>
+        </w:rPr>
+        <w:t>) y resolvimos el problema. Finalmente, pudimos añadir especialidades a los veterinarios tanto en el proceso de creación como en la edición.</w:t>
       </w:r>
     </w:p>
     <w:p>
@@ -1617,7 +2078,35 @@
         <w:rPr>
           <w:lang w:eastAsia="es-ES"/>
         </w:rPr>
-        <w:t>En el caso de que algún miembro del grupo realice alguna modificación indepediente a nuestra tarea, bastaría con hacer un pull para incluir dicha modificación.</w:t>
+        <w:t xml:space="preserve">En el caso de que algún miembro del grupo realice alguna modificación </w:t>
+      </w:r>
+      <w:proofErr w:type="spellStart"/>
+      <w:r>
+        <w:rPr>
+          <w:lang w:eastAsia="es-ES"/>
+        </w:rPr>
+        <w:t>indepediente</w:t>
+      </w:r>
+      <w:proofErr w:type="spellEnd"/>
+      <w:r>
+        <w:rPr>
+          <w:lang w:eastAsia="es-ES"/>
+        </w:rPr>
+        <w:t xml:space="preserve"> a nuestra tarea, bastaría con hacer un </w:t>
+      </w:r>
+      <w:proofErr w:type="spellStart"/>
+      <w:r>
+        <w:rPr>
+          <w:lang w:eastAsia="es-ES"/>
+        </w:rPr>
+        <w:t>pull</w:t>
+      </w:r>
+      <w:proofErr w:type="spellEnd"/>
+      <w:r>
+        <w:rPr>
+          <w:lang w:eastAsia="es-ES"/>
+        </w:rPr>
+        <w:t xml:space="preserve"> para incluir dicha modificación.</w:t>
       </w:r>
     </w:p>
     <w:p>
@@ -1673,11 +2162,19 @@
         </w:rPr>
         <w:t xml:space="preserve">Es necesaria mucha coordinación a la hora de subir una modificación al repositorio remoto, así como al hacer un </w:t>
       </w:r>
-      <w:r>
-        <w:rPr>
-          <w:lang w:eastAsia="es-ES"/>
-        </w:rPr>
-        <w:t>merge entre las distintas versiones de cada uno.</w:t>
+      <w:proofErr w:type="spellStart"/>
+      <w:r>
+        <w:rPr>
+          <w:lang w:eastAsia="es-ES"/>
+        </w:rPr>
+        <w:t>merge</w:t>
+      </w:r>
+      <w:proofErr w:type="spellEnd"/>
+      <w:r>
+        <w:rPr>
+          <w:lang w:eastAsia="es-ES"/>
+        </w:rPr>
+        <w:t xml:space="preserve"> entre las distintas versiones de cada uno.</w:t>
       </w:r>
     </w:p>
     <w:p>

</xml_diff>